<commit_message>
chore: Added a section to the report
</commit_message>
<xml_diff>
--- a/report.docx
+++ b/report.docx
@@ -544,7 +544,16 @@
         <w:t>T</w:t>
       </w:r>
       <w:r>
-        <w:t xml:space="preserve">his text classification task is focused on the evaluation and comparison of several natural language processing methods for sentiment classification. For this purpose, we use a dataset with 50 thousand film reviews from the IMDB platform. A dataset that is often used for benchmarks in the NLP environment. The dataset is suitable for a binary sentiment classification as it is </w:t>
+        <w:t>his text classification task is focused on the evaluation and comparison of several natural language processing methods for sentiment classification. For this purpose, we use a dataset with 50 thousand film reviews from the IMDB</w:t>
+      </w:r>
+      <w:r>
+        <w:rPr>
+          <w:rStyle w:val="Funotenzeichen"/>
+        </w:rPr>
+        <w:footnoteReference w:id="1"/>
+      </w:r>
+      <w:r>
+        <w:t xml:space="preserve"> platform. A dataset that is often used for benchmarks in the NLP environment. The dataset is suitable for a binary sentiment classification as it is </w:t>
       </w:r>
       <w:r>
         <w:t>labeled</w:t>
@@ -618,11 +627,9 @@
       <w:r>
         <w:t xml:space="preserve">, Example of a review in the </w:t>
       </w:r>
-      <w:proofErr w:type="spellStart"/>
-      <w:r>
-        <w:t>imdb</w:t>
-      </w:r>
-      <w:proofErr w:type="spellEnd"/>
+      <w:r>
+        <w:t>IMDB</w:t>
+      </w:r>
       <w:r>
         <w:t xml:space="preserve"> dataset</w:t>
       </w:r>
@@ -1119,6 +1126,22 @@
     <w:p>
       <w:r>
         <w:continuationSeparator/>
+      </w:r>
+    </w:p>
+  </w:footnote>
+  <w:footnote w:id="1">
+    <w:p>
+      <w:pPr>
+        <w:pStyle w:val="Funotentext"/>
+      </w:pPr>
+      <w:r>
+        <w:rPr>
+          <w:rStyle w:val="Funotenzeichen"/>
+        </w:rPr>
+        <w:footnoteRef/>
+      </w:r>
+      <w:r>
+        <w:t xml:space="preserve"> IMDB: Internet Movie Database</w:t>
       </w:r>
     </w:p>
   </w:footnote>
@@ -3375,6 +3398,26 @@
       <w:szCs w:val="18"/>
     </w:rPr>
   </w:style>
+  <w:style w:type="paragraph" w:styleId="Funotentext">
+    <w:name w:val="footnote text"/>
+    <w:basedOn w:val="Standard"/>
+    <w:link w:val="FunotentextZchn"/>
+    <w:rsid w:val="00F52E73"/>
+  </w:style>
+  <w:style w:type="character" w:customStyle="1" w:styleId="FunotentextZchn">
+    <w:name w:val="Fußnotentext Zchn"/>
+    <w:basedOn w:val="Absatz-Standardschriftart"/>
+    <w:link w:val="Funotentext"/>
+    <w:rsid w:val="00F52E73"/>
+  </w:style>
+  <w:style w:type="character" w:styleId="Funotenzeichen">
+    <w:name w:val="footnote reference"/>
+    <w:basedOn w:val="Absatz-Standardschriftart"/>
+    <w:rsid w:val="00F52E73"/>
+    <w:rPr>
+      <w:vertAlign w:val="superscript"/>
+    </w:rPr>
+  </w:style>
 </w:styles>
 </file>
 

</xml_diff>

<commit_message>
Improved everything a bit and tried the combination of char and words ngrams as suggested by fernando. 90% accuracy!!111
</commit_message>
<xml_diff>
--- a/report.docx
+++ b/report.docx
@@ -1,6 +1,6 @@
 
 <file path=word/document.xml><?xml version="1.0" encoding="utf-8"?>
-<w:document xmlns:cx="http://schemas.microsoft.com/office/drawing/2014/chartex" xmlns:cx1="http://schemas.microsoft.com/office/drawing/2015/9/8/chartex" xmlns:cx2="http://schemas.microsoft.com/office/drawing/2015/10/21/chartex" xmlns:cx3="http://schemas.microsoft.com/office/drawing/2016/5/9/chartex" xmlns:cx4="http://schemas.microsoft.com/office/drawing/2016/5/10/chartex" xmlns:cx5="http://schemas.microsoft.com/office/drawing/2016/5/11/chartex" xmlns:cx6="http://schemas.microsoft.com/office/drawing/2016/5/12/chartex" xmlns:cx7="http://schemas.microsoft.com/office/drawing/2016/5/13/chartex" xmlns:cx8="http://schemas.microsoft.com/office/drawing/2016/5/14/chartex" xmlns:mc="http://schemas.openxmlformats.org/markup-compatibility/2006" xmlns:aink="http://schemas.microsoft.com/office/drawing/2016/ink" xmlns:am3d="http://schemas.microsoft.com/office/drawing/2017/model3d" xmlns:o="urn:schemas-microsoft-com:office:office" xmlns:r="http://purl.oclc.org/ooxml/officeDocument/relationships" xmlns:m="http://purl.oclc.org/ooxml/officeDocument/math" xmlns:v="urn:schemas-microsoft-com:vml" xmlns:wp14="http://schemas.microsoft.com/office/word/2010/wordprocessingDrawing" xmlns:wp="http://purl.oclc.org/ooxml/drawingml/wordprocessingDrawing" xmlns:w10="urn:schemas-microsoft-com:office:word" xmlns:w="http://purl.oclc.org/ooxml/wordprocessingml/main" xmlns:w14="http://schemas.microsoft.com/office/word/2010/wordml" xmlns:w15="http://schemas.microsoft.com/office/word/2012/wordml" xmlns:w16cex="http://schemas.microsoft.com/office/word/2018/wordml/cex" xmlns:w16cid="http://schemas.microsoft.com/office/word/2016/wordml/cid" xmlns:w16="http://schemas.microsoft.com/office/word/2018/wordml" xmlns:w16sdtdh="http://schemas.microsoft.com/office/word/2020/wordml/sdtdatahash" xmlns:w16se="http://schemas.microsoft.com/office/word/2015/wordml/symex" xmlns:wpi="http://schemas.microsoft.com/office/word/2010/wordprocessingInk" xmlns:wne="http://schemas.microsoft.com/office/word/2006/wordml" mc:Ignorable="w14 w15 w16se w16cid w16 w16cex w16sdtdh wne wp14" w:conformance="strict">
+<w:document xmlns:cx="http://schemas.microsoft.com/office/drawing/2014/chartex" xmlns:cx1="http://schemas.microsoft.com/office/drawing/2015/9/8/chartex" xmlns:cx2="http://schemas.microsoft.com/office/drawing/2015/10/21/chartex" xmlns:cx3="http://schemas.microsoft.com/office/drawing/2016/5/9/chartex" xmlns:cx4="http://schemas.microsoft.com/office/drawing/2016/5/10/chartex" xmlns:cx5="http://schemas.microsoft.com/office/drawing/2016/5/11/chartex" xmlns:cx6="http://schemas.microsoft.com/office/drawing/2016/5/12/chartex" xmlns:cx7="http://schemas.microsoft.com/office/drawing/2016/5/13/chartex" xmlns:cx8="http://schemas.microsoft.com/office/drawing/2016/5/14/chartex" xmlns:mc="http://schemas.openxmlformats.org/markup-compatibility/2006" xmlns:aink="http://schemas.microsoft.com/office/drawing/2016/ink" xmlns:am3d="http://schemas.microsoft.com/office/drawing/2017/model3d" xmlns:o="urn:schemas-microsoft-com:office:office" xmlns:r="http://purl.oclc.org/ooxml/officeDocument/relationships" xmlns:m="http://purl.oclc.org/ooxml/officeDocument/math" xmlns:v="urn:schemas-microsoft-com:vml" xmlns:wp14="http://schemas.microsoft.com/office/word/2010/wordprocessingDrawing" xmlns:wp="http://purl.oclc.org/ooxml/drawingml/wordprocessingDrawing" xmlns:w10="urn:schemas-microsoft-com:office:word" xmlns:w="http://purl.oclc.org/ooxml/wordprocessingml/main" xmlns:w14="http://schemas.microsoft.com/office/word/2010/wordml" xmlns:w15="http://schemas.microsoft.com/office/word/2012/wordml" xmlns:w16cex="http://schemas.microsoft.com/office/word/2018/wordml/cex" xmlns:w16cid="http://schemas.microsoft.com/office/word/2016/wordml/cid" xmlns:w16="http://schemas.microsoft.com/office/word/2018/wordml" xmlns:w16se="http://schemas.microsoft.com/office/word/2015/wordml/symex" xmlns:wpi="http://schemas.microsoft.com/office/word/2010/wordprocessingInk" xmlns:wne="http://schemas.microsoft.com/office/word/2006/wordml" mc:Ignorable="w14 w15 w16se w16cid w16 w16cex wne wp14" w:conformance="strict">
   <w:body>
     <w:p>
       <w:pPr>
@@ -517,7 +517,7 @@
     </w:p>
     <w:p>
       <w:pPr>
-        <w:pStyle w:val="Heading1"/>
+        <w:pStyle w:val="berschrift1"/>
       </w:pPr>
       <w:r>
         <w:t>Introduction</w:t>
@@ -525,7 +525,7 @@
     </w:p>
     <w:p>
       <w:pPr>
-        <w:pStyle w:val="Heading2"/>
+        <w:pStyle w:val="berschrift2"/>
       </w:pPr>
       <w:r>
         <w:t>Goal of the analysis</w:t>
@@ -540,7 +540,7 @@
       </w:r>
       <w:r>
         <w:rPr>
-          <w:rStyle w:val="FootnoteReference"/>
+          <w:rStyle w:val="Funotenzeichen"/>
         </w:rPr>
         <w:footnoteReference w:id="1"/>
       </w:r>
@@ -573,7 +573,7 @@
     </w:p>
     <w:p>
       <w:pPr>
-        <w:pStyle w:val="Caption"/>
+        <w:pStyle w:val="Beschriftung"/>
         <w:keepNext/>
         <w:spacing w:after="0pt"/>
       </w:pPr>
@@ -615,7 +615,7 @@
     </w:p>
     <w:tbl>
       <w:tblPr>
-        <w:tblStyle w:val="TableGrid"/>
+        <w:tblStyle w:val="Tabellenraster"/>
         <w:tblW w:w="0pt" w:type="dxa"/>
         <w:tblLook w:firstRow="1" w:lastRow="0" w:firstColumn="1" w:lastColumn="0" w:noHBand="0" w:noVBand="1"/>
       </w:tblPr>
@@ -774,7 +774,7 @@
     </w:p>
     <w:p>
       <w:pPr>
-        <w:pStyle w:val="Heading2"/>
+        <w:pStyle w:val="berschrift2"/>
       </w:pPr>
       <w:r>
         <w:t>Process</w:t>
@@ -791,7 +791,7 @@
     <w:p/>
     <w:p>
       <w:pPr>
-        <w:pStyle w:val="Heading1"/>
+        <w:pStyle w:val="berschrift1"/>
       </w:pPr>
       <w:r>
         <w:t>Preprocessing</w:t>
@@ -880,7 +880,7 @@
     </w:p>
     <w:p>
       <w:pPr>
-        <w:pStyle w:val="ListParagraph"/>
+        <w:pStyle w:val="Listenabsatz"/>
         <w:numPr>
           <w:ilvl w:val="0"/>
           <w:numId w:val="27"/>
@@ -888,12 +888,21 @@
         <w:jc w:val="both"/>
       </w:pPr>
       <w:r>
-        <w:t>remove the HTML tags. These are not relevant for understanding the input.</w:t>
+        <w:t>R</w:t>
+      </w:r>
+      <w:r>
+        <w:t>emov</w:t>
+      </w:r>
+      <w:r>
+        <w:t xml:space="preserve">ing </w:t>
+      </w:r>
+      <w:r>
+        <w:t>the HTML tags. These are not relevant for understanding the input.</w:t>
       </w:r>
     </w:p>
     <w:p>
       <w:pPr>
-        <w:pStyle w:val="ListParagraph"/>
+        <w:pStyle w:val="Listenabsatz"/>
         <w:numPr>
           <w:ilvl w:val="0"/>
           <w:numId w:val="27"/>
@@ -909,7 +918,7 @@
     </w:p>
     <w:p>
       <w:pPr>
-        <w:pStyle w:val="ListParagraph"/>
+        <w:pStyle w:val="Listenabsatz"/>
         <w:numPr>
           <w:ilvl w:val="0"/>
           <w:numId w:val="27"/>
@@ -920,20 +929,15 @@
         <w:t>removing special characters</w:t>
       </w:r>
       <w:r>
-        <w:t xml:space="preserve">, </w:t>
-      </w:r>
-      <w:proofErr w:type="gramStart"/>
-      <w:r>
-        <w:t>e</w:t>
+        <w:t>, e</w:t>
       </w:r>
       <w:r>
         <w:t>. g. ?,!,/</w:t>
       </w:r>
-      <w:proofErr w:type="gramEnd"/>
     </w:p>
     <w:p>
       <w:pPr>
-        <w:pStyle w:val="ListParagraph"/>
+        <w:pStyle w:val="Listenabsatz"/>
         <w:numPr>
           <w:ilvl w:val="0"/>
           <w:numId w:val="27"/>
@@ -952,7 +956,7 @@
     </w:p>
     <w:p>
       <w:pPr>
-        <w:pStyle w:val="ListParagraph"/>
+        <w:pStyle w:val="Listenabsatz"/>
         <w:numPr>
           <w:ilvl w:val="0"/>
           <w:numId w:val="27"/>
@@ -960,13 +964,16 @@
         <w:jc w:val="both"/>
       </w:pPr>
       <w:r>
-        <w:t>put words into the basic form. Stemming.</w:t>
+        <w:t>put words into the basic form with the Porter-Stemmer-Algorithm, which applies multiple, hardcoded rules to reduce the word-length. Some examples: `likes`, `liked`, `likely` and `liking` will all be reduced to `like`.</w:t>
       </w:r>
     </w:p>
     <w:p>
       <w:pPr>
-        <w:pStyle w:val="ListParagraph"/>
+        <w:pStyle w:val="Listenabsatz"/>
         <w:jc w:val="both"/>
+        <w:rPr>
+          <w:lang w:val="de-CH"/>
+        </w:rPr>
       </w:pPr>
     </w:p>
     <w:p>
@@ -982,7 +989,7 @@
     </w:p>
     <w:p>
       <w:pPr>
-        <w:pStyle w:val="Caption"/>
+        <w:pStyle w:val="Beschriftung"/>
         <w:keepNext/>
         <w:spacing w:after="0pt"/>
       </w:pPr>
@@ -1018,7 +1025,7 @@
     </w:p>
     <w:tbl>
       <w:tblPr>
-        <w:tblStyle w:val="TableGrid"/>
+        <w:tblStyle w:val="Tabellenraster"/>
         <w:tblW w:w="242.80pt" w:type="dxa"/>
         <w:tblLook w:firstRow="1" w:lastRow="0" w:firstColumn="1" w:lastColumn="0" w:noHBand="0" w:noVBand="1"/>
       </w:tblPr>
@@ -1193,21 +1200,12 @@
               <w:t>wa</w:t>
             </w:r>
             <w:proofErr w:type="spellEnd"/>
-            <w:proofErr w:type="gramStart"/>
             <w:r>
               <w:rPr>
                 <w:sz w:val="18"/>
                 <w:szCs w:val="18"/>
               </w:rPr>
-              <w:t>”,..</w:t>
-            </w:r>
-            <w:proofErr w:type="gramEnd"/>
-            <w:r>
-              <w:rPr>
-                <w:sz w:val="18"/>
-                <w:szCs w:val="18"/>
-              </w:rPr>
-              <w:t>]</w:t>
+              <w:t>”,..]</w:t>
             </w:r>
           </w:p>
         </w:tc>
@@ -1236,7 +1234,7 @@
     </w:tbl>
     <w:p>
       <w:pPr>
-        <w:pStyle w:val="Heading2"/>
+        <w:pStyle w:val="berschrift2"/>
         <w:rPr>
           <w:lang w:val="de-CH"/>
         </w:rPr>
@@ -1385,15 +1383,16 @@
     </w:p>
     <w:p>
       <w:pPr>
-        <w:pStyle w:val="Heading1"/>
-      </w:pPr>
-      <w:r>
+        <w:pStyle w:val="berschrift1"/>
+      </w:pPr>
+      <w:r>
+        <w:lastRenderedPageBreak/>
         <w:t>Modelling</w:t>
       </w:r>
     </w:p>
     <w:p>
       <w:pPr>
-        <w:pStyle w:val="Heading2"/>
+        <w:pStyle w:val="berschrift2"/>
         <w:jc w:val="both"/>
       </w:pPr>
       <w:r>
@@ -1405,11 +1404,7 @@
         <w:jc w:val="both"/>
       </w:pPr>
       <w:r>
-        <w:t xml:space="preserve">As a basic comparison, a baseline model was created. The approach of this model is to count positive and negative words in a review and suggest a positive or negative sentiment based on this count. A list of positive words as well </w:t>
-      </w:r>
-      <w:r>
-        <w:lastRenderedPageBreak/>
-        <w:t>as a list of negative words was imported. Since there is no learning algorithm behind this method, the score was calculated on the test dataset only.</w:t>
+        <w:t>As a basic comparison, a baseline model was created. The approach of this model is to count positive and negative words in a review and suggest a positive or negative sentiment based on this count. A list of positive words as well as a list of negative words was imported. Since there is no learning algorithm behind this method, the score was calculated on the test dataset only.</w:t>
       </w:r>
       <w:r>
         <w:t xml:space="preserve"> For this method, both the list of negative and positive words and the IMDB-Dataset was preprocessed with all the steps mentioned in Chapter 2.</w:t>
@@ -1417,7 +1412,7 @@
     </w:p>
     <w:p>
       <w:pPr>
-        <w:pStyle w:val="Heading2"/>
+        <w:pStyle w:val="berschrift2"/>
         <w:rPr>
           <w:lang w:val="de-CH"/>
         </w:rPr>
@@ -1431,7 +1426,7 @@
     </w:p>
     <w:p>
       <w:pPr>
-        <w:pStyle w:val="Heading3"/>
+        <w:pStyle w:val="berschrift3"/>
       </w:pPr>
       <w:r>
         <w:t>Bag of Words</w:t>
@@ -1479,7 +1474,7 @@
     </w:p>
     <w:p>
       <w:pPr>
-        <w:pStyle w:val="Heading3"/>
+        <w:pStyle w:val="berschrift3"/>
       </w:pPr>
       <w:r>
         <w:t>TF-IDF</w:t>
@@ -1860,7 +1855,6 @@
         <w:t xml:space="preserve">, when using </w:t>
       </w:r>
       <w:proofErr w:type="spellStart"/>
-      <w:proofErr w:type="gramStart"/>
       <w:r>
         <w:t>Sklearns</w:t>
       </w:r>
@@ -1869,11 +1863,7 @@
         <w:t xml:space="preserve"> </w:t>
       </w:r>
       <w:r>
-        <w:t xml:space="preserve"> is</w:t>
-      </w:r>
-      <w:proofErr w:type="gramEnd"/>
-      <w:r>
-        <w:t xml:space="preserve"> a matrix with the dimensions</w:t>
+        <w:t>is a matrix with the dimensions</w:t>
       </w:r>
       <w:r>
         <w:t xml:space="preserve"> </w:t>
@@ -1909,138 +1899,167 @@
           <w:rPr>
             <w:rFonts w:ascii="Cambria Math" w:hAnsi="Cambria Math"/>
           </w:rPr>
-          <m:t xml:space="preserve">, </m:t>
-        </m:r>
-        <m:r>
-          <w:rPr>
-            <w:rFonts w:ascii="Cambria Math" w:hAnsi="Cambria Math"/>
-          </w:rPr>
-          <m:t>156</m:t>
-        </m:r>
-        <m:r>
-          <w:rPr>
-            <w:rFonts w:ascii="Cambria Math" w:hAnsi="Cambria Math"/>
-          </w:rPr>
-          <m:t>'</m:t>
-        </m:r>
-        <m:r>
-          <w:rPr>
-            <w:rFonts w:ascii="Cambria Math" w:hAnsi="Cambria Math"/>
-          </w:rPr>
-          <m:t>136</m:t>
-        </m:r>
-        <m:r>
-          <w:rPr>
-            <w:rFonts w:ascii="Cambria Math" w:hAnsi="Cambria Math"/>
-          </w:rPr>
-          <m:t>)</m:t>
+          <m:t>, 156'136)</m:t>
         </m:r>
       </m:oMath>
       <w:r>
-        <w:t xml:space="preserve">. This is very close to the number of unique words. It is not exactly the same, because </w:t>
+        <w:t xml:space="preserve">, when only </w:t>
+      </w:r>
+      <w:r>
+        <w:t xml:space="preserve"> </w:t>
+      </w:r>
+      <w:r>
+        <w:rPr>
+          <w:i/>
+          <w:iCs/>
+        </w:rPr>
+        <w:t>unigrams</w:t>
+      </w:r>
+      <w:r>
+        <w:t xml:space="preserve"> are used.</w:t>
+      </w:r>
+      <w:r>
+        <w:t xml:space="preserve"> This is very close to the number of unique words. It is not exactly the same, because </w:t>
       </w:r>
       <w:proofErr w:type="spellStart"/>
-      <w:proofErr w:type="gramStart"/>
       <w:r>
         <w:rPr>
           <w:b/>
           <w:bCs/>
         </w:rPr>
-        <w:t>sklearn.feature</w:t>
-      </w:r>
-      <w:proofErr w:type="gramEnd"/>
+        <w:t>sklearn.feature_extraction.text</w:t>
+      </w:r>
       <w:r>
         <w:rPr>
           <w:b/>
           <w:bCs/>
         </w:rPr>
-        <w:t>_extraction.text</w:t>
+        <w:t>.</w:t>
       </w:r>
       <w:r>
         <w:rPr>
           <w:b/>
           <w:bCs/>
         </w:rPr>
-        <w:t>.</w:t>
-      </w:r>
+        <w:t>TfidfVectorizer</w:t>
+      </w:r>
+      <w:proofErr w:type="spellEnd"/>
       <w:r>
         <w:rPr>
           <w:b/>
           <w:bCs/>
         </w:rPr>
-        <w:t>TfidfVectorizer</w:t>
-      </w:r>
-      <w:proofErr w:type="spellEnd"/>
+        <w:t>/</w:t>
+      </w:r>
+      <w:proofErr w:type="spellStart"/>
       <w:r>
         <w:rPr>
           <w:b/>
           <w:bCs/>
         </w:rPr>
-        <w:t>/</w:t>
-      </w:r>
-      <w:proofErr w:type="spellStart"/>
+        <w:t>CountVectorizer</w:t>
+      </w:r>
+      <w:proofErr w:type="spellEnd"/>
+      <w:r>
+        <w:t xml:space="preserve"> uses a regex pattern, </w:t>
+      </w:r>
+      <w:r>
+        <w:t xml:space="preserve">which was able to extract words attached or surrounded by either </w:t>
+      </w:r>
       <w:r>
         <w:rPr>
           <w:b/>
           <w:bCs/>
         </w:rPr>
-        <w:t>CountVectorizer</w:t>
-      </w:r>
-      <w:proofErr w:type="spellEnd"/>
-      <w:r>
-        <w:t xml:space="preserve"> uses a regex pattern, </w:t>
-      </w:r>
-      <w:r>
-        <w:t xml:space="preserve">which was able to extract words attached or surrounded by either </w:t>
+        <w:t>//</w:t>
+      </w:r>
+      <w:r>
+        <w:t xml:space="preserve"> or </w:t>
       </w:r>
       <w:r>
         <w:rPr>
           <w:b/>
           <w:bCs/>
         </w:rPr>
-        <w:t>//</w:t>
-      </w:r>
-      <w:r>
-        <w:t xml:space="preserve"> or </w:t>
-      </w:r>
+        <w:t>^</w:t>
+      </w:r>
+      <w:r>
+        <w:t xml:space="preserve">, while our method was not. </w:t>
+      </w:r>
+      <w:r>
+        <w:t>In future, our method to remove special characters should be improved.</w:t>
+      </w:r>
+    </w:p>
+    <w:p>
+      <w:pPr>
+        <w:pStyle w:val="berschrift2"/>
+        <w:rPr>
+          <w:lang w:val="de-CH"/>
+        </w:rPr>
+      </w:pPr>
+      <w:r>
+        <w:rPr>
+          <w:lang w:val="de-CH"/>
+        </w:rPr>
+        <w:t>Classic</w:t>
+      </w:r>
+      <w:r>
+        <w:rPr>
+          <w:lang w:val="de-CH"/>
+        </w:rPr>
+        <w:t xml:space="preserve"> </w:t>
+      </w:r>
+      <w:r>
+        <w:rPr>
+          <w:lang w:val="de-CH"/>
+        </w:rPr>
+        <w:t>models</w:t>
+      </w:r>
+    </w:p>
+    <w:p>
+      <w:pPr>
+        <w:jc w:val="both"/>
+      </w:pPr>
+      <w:r>
+        <w:t xml:space="preserve">In addition to the baseline model, classical machine learning models were used at the beginning. These included </w:t>
+      </w:r>
+      <w:r>
+        <w:t xml:space="preserve">Logistic Regression </w:t>
+      </w:r>
+      <w:r>
+        <w:t>with l2 regularization, su</w:t>
+      </w:r>
+      <w:r>
+        <w:t>p</w:t>
+      </w:r>
+      <w:r>
+        <w:t xml:space="preserve">port vector machines with hinge loss and a multinomial Naive Bayes model. </w:t>
+      </w:r>
+      <w:r>
+        <w:t>Accuracy was measured for the three models using Bag of Words and TF-IDF as input.</w:t>
+      </w:r>
+      <w:r>
+        <w:t xml:space="preserve"> The best regularization-factor for each model was found via a 5-fold cross validation grid search, using </w:t>
+      </w:r>
+      <w:proofErr w:type="spellStart"/>
       <w:r>
         <w:rPr>
           <w:b/>
           <w:bCs/>
         </w:rPr>
-        <w:t>^</w:t>
-      </w:r>
-      <w:r>
-        <w:t xml:space="preserve">, while our method was not. </w:t>
-      </w:r>
-      <w:r>
-        <w:t>In future, our method to remove special characters should be improved.</w:t>
+        <w:t>sklearn.model_selection.GridSearchCV</w:t>
+      </w:r>
+      <w:proofErr w:type="spellEnd"/>
+      <w:r>
+        <w:t>.</w:t>
       </w:r>
     </w:p>
     <w:p>
       <w:pPr>
-        <w:pStyle w:val="Heading2"/>
-        <w:rPr>
-          <w:lang w:val="de-CH"/>
-        </w:rPr>
-      </w:pPr>
-      <w:r>
-        <w:rPr>
-          <w:lang w:val="de-CH"/>
-        </w:rPr>
-        <w:t>Classic</w:t>
-      </w:r>
-      <w:r>
-        <w:rPr>
-          <w:lang w:val="de-CH"/>
-        </w:rPr>
-        <w:t xml:space="preserve"> </w:t>
-      </w:r>
-      <w:r>
-        <w:rPr>
-          <w:lang w:val="de-CH"/>
-        </w:rPr>
-        <w:t>models</w:t>
+        <w:pStyle w:val="berschrift2"/>
+      </w:pPr>
+      <w:r>
+        <w:t>Deepl Learning Models</w:t>
       </w:r>
     </w:p>
     <w:p>
@@ -2048,80 +2067,55 @@
         <w:jc w:val="both"/>
       </w:pPr>
       <w:r>
-        <w:t xml:space="preserve">In addition to the baseline model, classical machine learning models were used at the beginning. These included </w:t>
-      </w:r>
-      <w:r>
-        <w:t xml:space="preserve">Logistic Regression </w:t>
-      </w:r>
-      <w:r>
-        <w:t>with l2 regularization, su</w:t>
-      </w:r>
-      <w:r>
-        <w:t>p</w:t>
-      </w:r>
-      <w:r>
-        <w:t>port vector machines with hinge loss and a multinomial Naive Bayes model. Accuracy was measured for the three models using Bag of Words and TF-IDF as input.</w:t>
-      </w:r>
-      <w:r>
-        <w:t xml:space="preserve"> The best regularization-factor for each model was found via a 5-fold cross validation grid search, using </w:t>
-      </w:r>
-      <w:proofErr w:type="spellStart"/>
-      <w:proofErr w:type="gramStart"/>
-      <w:r>
-        <w:rPr>
-          <w:b/>
-          <w:bCs/>
-        </w:rPr>
-        <w:t>sklearn.model</w:t>
-      </w:r>
-      <w:proofErr w:type="gramEnd"/>
-      <w:r>
-        <w:rPr>
-          <w:b/>
-          <w:bCs/>
-        </w:rPr>
-        <w:t>_selection.GridSearchCV</w:t>
-      </w:r>
-      <w:proofErr w:type="spellEnd"/>
+        <w:t>As an extension, two deep learning models were trained. The data used were prepared with the same preprocessing steps as described in chapter II.</w:t>
+      </w:r>
       <w:r>
         <w:t>.</w:t>
       </w:r>
     </w:p>
     <w:p>
       <w:pPr>
-        <w:pStyle w:val="Heading2"/>
-      </w:pPr>
-      <w:r>
-        <w:t>Deepl Learning Models</w:t>
-      </w:r>
+        <w:jc w:val="both"/>
+      </w:pPr>
     </w:p>
     <w:p>
       <w:pPr>
-        <w:jc w:val="both"/>
-      </w:pPr>
-      <w:r>
-        <w:t xml:space="preserve">As an extension, two deep learning models were trained. The data used were prepared with the same preprocessing steps as described in chapter </w:t>
-      </w:r>
-      <w:proofErr w:type="gramStart"/>
-      <w:r>
-        <w:t>II.</w:t>
-      </w:r>
-      <w:r>
-        <w:t>.</w:t>
-      </w:r>
-      <w:proofErr w:type="gramEnd"/>
+        <w:pStyle w:val="berschrift3"/>
+      </w:pPr>
+      <w:r>
+        <w:t>Bidirectional LSTM</w:t>
+      </w:r>
     </w:p>
     <w:p>
       <w:pPr>
         <w:jc w:val="both"/>
       </w:pPr>
+      <w:r>
+        <w:t xml:space="preserve">LSTM uses a pre-trained word embedding. Due to memory constraints, the </w:t>
+      </w:r>
+      <w:proofErr w:type="spellStart"/>
+      <w:r>
+        <w:t>fastText</w:t>
+      </w:r>
+      <w:proofErr w:type="spellEnd"/>
+      <w:r>
+        <w:t xml:space="preserve"> Mini version was used for this case. </w:t>
+      </w:r>
+      <w:proofErr w:type="spellStart"/>
+      <w:r>
+        <w:t>GloVe</w:t>
+      </w:r>
+      <w:proofErr w:type="spellEnd"/>
+      <w:r>
+        <w:t xml:space="preserve"> (Global Vectors), another word embedding, was also imported for comparison. Thus, two models with different embeddings were trained. The LSTM model was trained with a maximum length of 128, a training batch size of 16, validation batch size of 6 and with 5 epochs.</w:t>
+      </w:r>
     </w:p>
     <w:p>
       <w:pPr>
-        <w:pStyle w:val="Heading3"/>
-      </w:pPr>
-      <w:r>
-        <w:t>Bidirectional LSTM</w:t>
+        <w:pStyle w:val="berschrift3"/>
+      </w:pPr>
+      <w:r>
+        <w:t>BERT</w:t>
       </w:r>
     </w:p>
     <w:p>
@@ -2129,71 +2123,39 @@
         <w:jc w:val="both"/>
       </w:pPr>
       <w:r>
-        <w:t xml:space="preserve">LSTM uses a pre-trained word embedding. Due to memory constraints, the </w:t>
+        <w:t xml:space="preserve">Another language model, BERT, was trained on a corpus with 800 million words from </w:t>
       </w:r>
       <w:proofErr w:type="spellStart"/>
       <w:r>
-        <w:t>fastText</w:t>
+        <w:t>BooksCorpus</w:t>
       </w:r>
       <w:proofErr w:type="spellEnd"/>
       <w:r>
-        <w:t xml:space="preserve"> Mini version was used for this case. </w:t>
-      </w:r>
-      <w:proofErr w:type="spellStart"/>
-      <w:r>
-        <w:t>GloVe</w:t>
-      </w:r>
-      <w:proofErr w:type="spellEnd"/>
-      <w:r>
-        <w:t xml:space="preserve"> (Global Vectors), another word embedding, was also imported for comparison. Thus, two models with different embeddings were trained. The LSTM model was trained with a maximum length of 128, a training batch size of 16, validation batch size of 6 and with 5 epochs.</w:t>
+        <w:t xml:space="preserve"> and 2,500 million words from Wikipedia. The input data was prepared as in Chapter II, except for steps 4 and 5. A maximum length of 512, a batch size of </w:t>
+      </w:r>
+      <w:r>
+        <w:t>16</w:t>
+      </w:r>
+      <w:r>
+        <w:t xml:space="preserve"> was used for 4 epochs. </w:t>
       </w:r>
     </w:p>
     <w:p>
       <w:pPr>
-        <w:pStyle w:val="Heading3"/>
-      </w:pPr>
-      <w:r>
-        <w:t>BERT</w:t>
+        <w:jc w:val="both"/>
+      </w:pPr>
+      <w:r>
+        <w:t>Accuracy was recorded for all models on training and test set. The results are discussed in the following chapter.</w:t>
       </w:r>
     </w:p>
     <w:p>
       <w:pPr>
         <w:jc w:val="both"/>
       </w:pPr>
-      <w:r>
-        <w:t xml:space="preserve">Another language model, BERT, was trained on a corpus with 800 million words from </w:t>
-      </w:r>
-      <w:proofErr w:type="spellStart"/>
-      <w:r>
-        <w:t>BooksCorpus</w:t>
-      </w:r>
-      <w:proofErr w:type="spellEnd"/>
-      <w:r>
-        <w:t xml:space="preserve"> and 2,500 million words from Wikipedia. The input data was prepared as in Chapter II, except for steps 4 and 5. A maximum length of 512, a batch size of </w:t>
-      </w:r>
-      <w:r>
-        <w:t>16</w:t>
-      </w:r>
-      <w:r>
-        <w:t xml:space="preserve"> was used for 4 epochs. </w:t>
-      </w:r>
     </w:p>
     <w:p>
       <w:pPr>
-        <w:jc w:val="both"/>
-      </w:pPr>
-      <w:r>
-        <w:t>Accuracy was recorded for all models on training and test set. The results are discussed in the following chapter.</w:t>
-      </w:r>
-    </w:p>
-    <w:p>
-      <w:pPr>
-        <w:jc w:val="both"/>
-      </w:pPr>
-    </w:p>
-    <w:p>
-      <w:pPr>
-        <w:pStyle w:val="Heading1"/>
+        <w:pStyle w:val="berschrift1"/>
       </w:pPr>
       <w:r>
         <w:t>Evaluation</w:t>
@@ -2214,7 +2176,7 @@
     </w:p>
     <w:tbl>
       <w:tblPr>
-        <w:tblStyle w:val="TableGrid"/>
+        <w:tblStyle w:val="Tabellenraster"/>
         <w:tblW w:w="242.80pt" w:type="dxa"/>
         <w:tblLook w:firstRow="1" w:lastRow="0" w:firstColumn="1" w:lastColumn="0" w:noHBand="0" w:noVBand="1"/>
       </w:tblPr>
@@ -2267,21 +2229,12 @@
               <w:t>(</w:t>
             </w:r>
             <w:proofErr w:type="spellStart"/>
-            <w:proofErr w:type="gramStart"/>
             <w:r>
               <w:rPr>
                 <w:b/>
                 <w:bCs/>
               </w:rPr>
-              <w:t>min</w:t>
-            </w:r>
-            <w:proofErr w:type="gramEnd"/>
-            <w:r>
-              <w:rPr>
-                <w:b/>
-                <w:bCs/>
-              </w:rPr>
-              <w:t>_df</w:t>
+              <w:t>min_df</w:t>
             </w:r>
             <w:proofErr w:type="spellEnd"/>
             <w:r>
@@ -3357,6 +3310,7 @@
               <w:jc w:val="both"/>
             </w:pPr>
             <w:r>
+              <w:lastRenderedPageBreak/>
               <w:t>SVM (TF-IDF)</w:t>
             </w:r>
           </w:p>
@@ -3511,7 +3465,6 @@
               <w:jc w:val="both"/>
             </w:pPr>
             <w:r>
-              <w:lastRenderedPageBreak/>
               <w:t>SVM (TF-IDF)</w:t>
             </w:r>
           </w:p>
@@ -3996,7 +3949,7 @@
               <w:jc w:val="both"/>
             </w:pPr>
             <w:r>
-              <w:t>MNB (TF-IDF)</w:t>
+              <w:t>SVM (TF-IDF)</w:t>
             </w:r>
           </w:p>
         </w:tc>
@@ -4028,7 +3981,16 @@
               <w:jc w:val="both"/>
             </w:pPr>
             <w:r>
-              <w:t>(1,3), word</w:t>
+              <w:t>(1,</w:t>
+            </w:r>
+            <w:r>
+              <w:t>3</w:t>
+            </w:r>
+            <w:r>
+              <w:t>), char</w:t>
+            </w:r>
+            <w:r>
+              <w:t>, word</w:t>
             </w:r>
           </w:p>
         </w:tc>
@@ -4041,7 +4003,7 @@
               <w:jc w:val="both"/>
             </w:pPr>
             <w:r>
-              <w:t>0.89095</w:t>
+              <w:t>0.93887</w:t>
             </w:r>
           </w:p>
         </w:tc>
@@ -4054,7 +4016,7 @@
               <w:jc w:val="both"/>
             </w:pPr>
             <w:r>
-              <w:t>0.8727</w:t>
+              <w:t>0.9013</w:t>
             </w:r>
           </w:p>
         </w:tc>
@@ -4069,6 +4031,79 @@
               <w:jc w:val="both"/>
             </w:pPr>
             <w:r>
+              <w:t>MNB (TF-IDF)</w:t>
+            </w:r>
+          </w:p>
+        </w:tc>
+        <w:tc>
+          <w:tcPr>
+            <w:tcW w:w="47.20pt" w:type="dxa"/>
+          </w:tcPr>
+          <w:p>
+            <w:pPr>
+              <w:jc w:val="both"/>
+            </w:pPr>
+            <w:r>
+              <w:t>(</w:t>
+            </w:r>
+            <w:r>
+              <w:t>0.001</w:t>
+            </w:r>
+            <w:r>
+              <w:t>, 0.999)</w:t>
+            </w:r>
+          </w:p>
+        </w:tc>
+        <w:tc>
+          <w:tcPr>
+            <w:tcW w:w="46.25pt" w:type="dxa"/>
+          </w:tcPr>
+          <w:p>
+            <w:pPr>
+              <w:jc w:val="both"/>
+            </w:pPr>
+            <w:r>
+              <w:t>(1,3), word</w:t>
+            </w:r>
+          </w:p>
+        </w:tc>
+        <w:tc>
+          <w:tcPr>
+            <w:tcW w:w="43.30pt" w:type="dxa"/>
+          </w:tcPr>
+          <w:p>
+            <w:pPr>
+              <w:jc w:val="both"/>
+            </w:pPr>
+            <w:r>
+              <w:t>0.89095</w:t>
+            </w:r>
+          </w:p>
+        </w:tc>
+        <w:tc>
+          <w:tcPr>
+            <w:tcW w:w="43.30pt" w:type="dxa"/>
+          </w:tcPr>
+          <w:p>
+            <w:pPr>
+              <w:jc w:val="both"/>
+            </w:pPr>
+            <w:r>
+              <w:t>0.8727</w:t>
+            </w:r>
+          </w:p>
+        </w:tc>
+      </w:tr>
+      <w:tr>
+        <w:tc>
+          <w:tcPr>
+            <w:tcW w:w="62.75pt" w:type="dxa"/>
+          </w:tcPr>
+          <w:p>
+            <w:pPr>
+              <w:jc w:val="both"/>
+            </w:pPr>
+            <w:r>
               <w:t>MNB (</w:t>
             </w:r>
             <w:proofErr w:type="spellStart"/>
@@ -4109,16 +4144,7 @@
               <w:jc w:val="both"/>
             </w:pPr>
             <w:r>
-              <w:t>(1,</w:t>
-            </w:r>
-            <w:r>
-              <w:t>3</w:t>
-            </w:r>
-            <w:r>
-              <w:t xml:space="preserve">), </w:t>
-            </w:r>
-            <w:r>
-              <w:t>word</w:t>
+              <w:t>(1,3), word</w:t>
             </w:r>
           </w:p>
         </w:tc>
@@ -4528,7 +4554,7 @@
     </w:p>
     <w:p>
       <w:pPr>
-        <w:pStyle w:val="Heading5"/>
+        <w:pStyle w:val="berschrift5"/>
         <w:jc w:val="both"/>
         <w:rPr>
           <w:smallCaps w:val="0"/>
@@ -4540,35 +4566,63 @@
           <w:smallCaps w:val="0"/>
           <w:noProof w:val="0"/>
         </w:rPr>
-        <w:t xml:space="preserve">We see a high score for the training set and a significantly lower score for the test set in all models. This could indicate overfitting of the models. Especially for the BERT model, no significant improvement to the baseline was achieved. This is partly due to the fact that the model actually overfitted. Training with a higher batch size, in addition to a high dropout rate could mitigate this. However, due to hardware constraints, this option could not be tested. LSTM provides </w:t>
+        <w:t xml:space="preserve">We see a high score for the training set and a significantly lower score for the test set in all models. This could indicate overfitting of the models. Especially for the BERT model, no significant improvement to the baseline was achieved. This is partly due to the fact that the model actually overfitted. Training with a higher batch size, in addition to a high </w:t>
       </w:r>
       <w:r>
         <w:rPr>
           <w:smallCaps w:val="0"/>
           <w:noProof w:val="0"/>
         </w:rPr>
-        <w:t xml:space="preserve">by far the best result with an improvement of over 16% over the baseline. This with the use of </w:t>
-      </w:r>
-      <w:proofErr w:type="spellStart"/>
+        <w:t xml:space="preserve">dropout rate could mitigate this. However, due to hardware constraints, this option could not be tested. </w:t>
+      </w:r>
       <w:r>
         <w:rPr>
           <w:smallCaps w:val="0"/>
           <w:noProof w:val="0"/>
         </w:rPr>
-        <w:t>GloVE</w:t>
-      </w:r>
-      <w:proofErr w:type="spellEnd"/>
+        <w:t xml:space="preserve">SVC with both word and char </w:t>
+      </w:r>
+      <w:proofErr w:type="spellStart"/>
       <w:r>
         <w:rPr>
           <w:smallCaps w:val="0"/>
           <w:noProof w:val="0"/>
         </w:rPr>
-        <w:t xml:space="preserve"> as embedding. </w:t>
+        <w:t>n_grams</w:t>
+      </w:r>
+      <w:proofErr w:type="spellEnd"/>
+      <w:r>
+        <w:rPr>
+          <w:smallCaps w:val="0"/>
+          <w:noProof w:val="0"/>
+        </w:rPr>
+        <w:t xml:space="preserve"> with a range of (1,3)</w:t>
+      </w:r>
+      <w:r>
+        <w:rPr>
+          <w:smallCaps w:val="0"/>
+          <w:noProof w:val="0"/>
+        </w:rPr>
+        <w:t xml:space="preserve"> provides by far the best result with an improvement of over 1</w:t>
+      </w:r>
+      <w:r>
+        <w:rPr>
+          <w:smallCaps w:val="0"/>
+          <w:noProof w:val="0"/>
+        </w:rPr>
+        <w:t>9</w:t>
+      </w:r>
+      <w:r>
+        <w:rPr>
+          <w:smallCaps w:val="0"/>
+          <w:noProof w:val="0"/>
+        </w:rPr>
+        <w:t xml:space="preserve">% over the baseline. </w:t>
       </w:r>
     </w:p>
     <w:p>
       <w:pPr>
-        <w:pStyle w:val="Heading5"/>
+        <w:pStyle w:val="berschrift5"/>
         <w:jc w:val="both"/>
         <w:rPr>
           <w:smallCaps w:val="0"/>
@@ -4917,7 +4971,7 @@
     </w:p>
     <w:p>
       <w:pPr>
-        <w:pStyle w:val="Heading5"/>
+        <w:pStyle w:val="berschrift5"/>
       </w:pPr>
       <w:r>
         <w:t>References</w:t>
@@ -4925,7 +4979,7 @@
     </w:p>
     <w:p>
       <w:pPr>
-        <w:pStyle w:val="Bibliography"/>
+        <w:pStyle w:val="Literaturverzeichnis"/>
       </w:pPr>
       <w:r>
         <w:fldChar w:fldCharType="begin"/>
@@ -4946,7 +5000,7 @@
     </w:p>
     <w:p>
       <w:pPr>
-        <w:pStyle w:val="Bibliography"/>
+        <w:pStyle w:val="Literaturverzeichnis"/>
       </w:pPr>
       <w:r>
         <w:t>[2]</w:t>
@@ -4968,7 +5022,7 @@
     </w:p>
     <w:p>
       <w:pPr>
-        <w:pStyle w:val="Bibliography"/>
+        <w:pStyle w:val="Literaturverzeichnis"/>
       </w:pPr>
       <w:r>
         <w:t>[</w:t>
@@ -5027,7 +5081,7 @@
     </w:p>
     <w:p>
       <w:pPr>
-        <w:pStyle w:val="TableofFigures"/>
+        <w:pStyle w:val="Abbildungsverzeichnis"/>
         <w:tabs>
           <w:tab w:val="end" w:leader="dot" w:pos="242.80pt"/>
         </w:tabs>
@@ -5104,7 +5158,7 @@
     </w:p>
     <w:p>
       <w:pPr>
-        <w:pStyle w:val="TableofFigures"/>
+        <w:pStyle w:val="Abbildungsverzeichnis"/>
         <w:tabs>
           <w:tab w:val="end" w:leader="dot" w:pos="242.80pt"/>
         </w:tabs>
@@ -5201,7 +5255,7 @@
 </file>
 
 <file path=word/endnotes.xml><?xml version="1.0" encoding="utf-8"?>
-<w:endnotes xmlns:cx="http://schemas.microsoft.com/office/drawing/2014/chartex" xmlns:cx1="http://schemas.microsoft.com/office/drawing/2015/9/8/chartex" xmlns:cx2="http://schemas.microsoft.com/office/drawing/2015/10/21/chartex" xmlns:cx3="http://schemas.microsoft.com/office/drawing/2016/5/9/chartex" xmlns:cx4="http://schemas.microsoft.com/office/drawing/2016/5/10/chartex" xmlns:cx5="http://schemas.microsoft.com/office/drawing/2016/5/11/chartex" xmlns:cx6="http://schemas.microsoft.com/office/drawing/2016/5/12/chartex" xmlns:cx7="http://schemas.microsoft.com/office/drawing/2016/5/13/chartex" xmlns:cx8="http://schemas.microsoft.com/office/drawing/2016/5/14/chartex" xmlns:mc="http://schemas.openxmlformats.org/markup-compatibility/2006" xmlns:aink="http://schemas.microsoft.com/office/drawing/2016/ink" xmlns:am3d="http://schemas.microsoft.com/office/drawing/2017/model3d" xmlns:o="urn:schemas-microsoft-com:office:office" xmlns:r="http://purl.oclc.org/ooxml/officeDocument/relationships" xmlns:m="http://purl.oclc.org/ooxml/officeDocument/math" xmlns:v="urn:schemas-microsoft-com:vml" xmlns:wp14="http://schemas.microsoft.com/office/word/2010/wordprocessingDrawing" xmlns:wp="http://purl.oclc.org/ooxml/drawingml/wordprocessingDrawing" xmlns:w10="urn:schemas-microsoft-com:office:word" xmlns:w="http://purl.oclc.org/ooxml/wordprocessingml/main" xmlns:w14="http://schemas.microsoft.com/office/word/2010/wordml" xmlns:w15="http://schemas.microsoft.com/office/word/2012/wordml" xmlns:w16cex="http://schemas.microsoft.com/office/word/2018/wordml/cex" xmlns:w16cid="http://schemas.microsoft.com/office/word/2016/wordml/cid" xmlns:w16="http://schemas.microsoft.com/office/word/2018/wordml" xmlns:w16sdtdh="http://schemas.microsoft.com/office/word/2020/wordml/sdtdatahash" xmlns:w16se="http://schemas.microsoft.com/office/word/2015/wordml/symex" xmlns:wpi="http://schemas.microsoft.com/office/word/2010/wordprocessingInk" xmlns:wne="http://schemas.microsoft.com/office/word/2006/wordml" mc:Ignorable="w14 w15 w16se w16cid w16 w16cex w16sdtdh wne wp14">
+<w:endnotes xmlns:cx="http://schemas.microsoft.com/office/drawing/2014/chartex" xmlns:cx1="http://schemas.microsoft.com/office/drawing/2015/9/8/chartex" xmlns:cx2="http://schemas.microsoft.com/office/drawing/2015/10/21/chartex" xmlns:cx3="http://schemas.microsoft.com/office/drawing/2016/5/9/chartex" xmlns:cx4="http://schemas.microsoft.com/office/drawing/2016/5/10/chartex" xmlns:cx5="http://schemas.microsoft.com/office/drawing/2016/5/11/chartex" xmlns:cx6="http://schemas.microsoft.com/office/drawing/2016/5/12/chartex" xmlns:cx7="http://schemas.microsoft.com/office/drawing/2016/5/13/chartex" xmlns:cx8="http://schemas.microsoft.com/office/drawing/2016/5/14/chartex" xmlns:mc="http://schemas.openxmlformats.org/markup-compatibility/2006" xmlns:aink="http://schemas.microsoft.com/office/drawing/2016/ink" xmlns:am3d="http://schemas.microsoft.com/office/drawing/2017/model3d" xmlns:o="urn:schemas-microsoft-com:office:office" xmlns:r="http://purl.oclc.org/ooxml/officeDocument/relationships" xmlns:m="http://purl.oclc.org/ooxml/officeDocument/math" xmlns:v="urn:schemas-microsoft-com:vml" xmlns:wp14="http://schemas.microsoft.com/office/word/2010/wordprocessingDrawing" xmlns:wp="http://purl.oclc.org/ooxml/drawingml/wordprocessingDrawing" xmlns:w10="urn:schemas-microsoft-com:office:word" xmlns:w="http://purl.oclc.org/ooxml/wordprocessingml/main" xmlns:w14="http://schemas.microsoft.com/office/word/2010/wordml" xmlns:w15="http://schemas.microsoft.com/office/word/2012/wordml" xmlns:w16cex="http://schemas.microsoft.com/office/word/2018/wordml/cex" xmlns:w16cid="http://schemas.microsoft.com/office/word/2016/wordml/cid" xmlns:w16="http://schemas.microsoft.com/office/word/2018/wordml" xmlns:w16se="http://schemas.microsoft.com/office/word/2015/wordml/symex" xmlns:wpi="http://schemas.microsoft.com/office/word/2010/wordprocessingInk" xmlns:wne="http://schemas.microsoft.com/office/word/2006/wordml" mc:Ignorable="w14 w15 w16se w16cid w16 w16cex wne wp14">
   <w:endnote w:type="separator" w:id="-1">
     <w:p>
       <w:r>
@@ -5220,10 +5274,10 @@
 </file>
 
 <file path=word/footer1.xml><?xml version="1.0" encoding="utf-8"?>
-<w:ftr xmlns:cx="http://schemas.microsoft.com/office/drawing/2014/chartex" xmlns:cx1="http://schemas.microsoft.com/office/drawing/2015/9/8/chartex" xmlns:cx2="http://schemas.microsoft.com/office/drawing/2015/10/21/chartex" xmlns:cx3="http://schemas.microsoft.com/office/drawing/2016/5/9/chartex" xmlns:cx4="http://schemas.microsoft.com/office/drawing/2016/5/10/chartex" xmlns:cx5="http://schemas.microsoft.com/office/drawing/2016/5/11/chartex" xmlns:cx6="http://schemas.microsoft.com/office/drawing/2016/5/12/chartex" xmlns:cx7="http://schemas.microsoft.com/office/drawing/2016/5/13/chartex" xmlns:cx8="http://schemas.microsoft.com/office/drawing/2016/5/14/chartex" xmlns:mc="http://schemas.openxmlformats.org/markup-compatibility/2006" xmlns:aink="http://schemas.microsoft.com/office/drawing/2016/ink" xmlns:am3d="http://schemas.microsoft.com/office/drawing/2017/model3d" xmlns:o="urn:schemas-microsoft-com:office:office" xmlns:r="http://purl.oclc.org/ooxml/officeDocument/relationships" xmlns:m="http://purl.oclc.org/ooxml/officeDocument/math" xmlns:v="urn:schemas-microsoft-com:vml" xmlns:wp14="http://schemas.microsoft.com/office/word/2010/wordprocessingDrawing" xmlns:wp="http://purl.oclc.org/ooxml/drawingml/wordprocessingDrawing" xmlns:w10="urn:schemas-microsoft-com:office:word" xmlns:w="http://purl.oclc.org/ooxml/wordprocessingml/main" xmlns:w14="http://schemas.microsoft.com/office/word/2010/wordml" xmlns:w15="http://schemas.microsoft.com/office/word/2012/wordml" xmlns:w16cex="http://schemas.microsoft.com/office/word/2018/wordml/cex" xmlns:w16cid="http://schemas.microsoft.com/office/word/2016/wordml/cid" xmlns:w16="http://schemas.microsoft.com/office/word/2018/wordml" xmlns:w16sdtdh="http://schemas.microsoft.com/office/word/2020/wordml/sdtdatahash" xmlns:w16se="http://schemas.microsoft.com/office/word/2015/wordml/symex" xmlns:wpi="http://schemas.microsoft.com/office/word/2010/wordprocessingInk" xmlns:wne="http://schemas.microsoft.com/office/word/2006/wordml" mc:Ignorable="w14 w15 w16se w16cid w16 w16cex w16sdtdh wne wp14">
+<w:ftr xmlns:cx="http://schemas.microsoft.com/office/drawing/2014/chartex" xmlns:cx1="http://schemas.microsoft.com/office/drawing/2015/9/8/chartex" xmlns:cx2="http://schemas.microsoft.com/office/drawing/2015/10/21/chartex" xmlns:cx3="http://schemas.microsoft.com/office/drawing/2016/5/9/chartex" xmlns:cx4="http://schemas.microsoft.com/office/drawing/2016/5/10/chartex" xmlns:cx5="http://schemas.microsoft.com/office/drawing/2016/5/11/chartex" xmlns:cx6="http://schemas.microsoft.com/office/drawing/2016/5/12/chartex" xmlns:cx7="http://schemas.microsoft.com/office/drawing/2016/5/13/chartex" xmlns:cx8="http://schemas.microsoft.com/office/drawing/2016/5/14/chartex" xmlns:mc="http://schemas.openxmlformats.org/markup-compatibility/2006" xmlns:aink="http://schemas.microsoft.com/office/drawing/2016/ink" xmlns:am3d="http://schemas.microsoft.com/office/drawing/2017/model3d" xmlns:o="urn:schemas-microsoft-com:office:office" xmlns:r="http://purl.oclc.org/ooxml/officeDocument/relationships" xmlns:m="http://purl.oclc.org/ooxml/officeDocument/math" xmlns:v="urn:schemas-microsoft-com:vml" xmlns:wp14="http://schemas.microsoft.com/office/word/2010/wordprocessingDrawing" xmlns:wp="http://purl.oclc.org/ooxml/drawingml/wordprocessingDrawing" xmlns:w10="urn:schemas-microsoft-com:office:word" xmlns:w="http://purl.oclc.org/ooxml/wordprocessingml/main" xmlns:w14="http://schemas.microsoft.com/office/word/2010/wordml" xmlns:w15="http://schemas.microsoft.com/office/word/2012/wordml" xmlns:w16cex="http://schemas.microsoft.com/office/word/2018/wordml/cex" xmlns:w16cid="http://schemas.microsoft.com/office/word/2016/wordml/cid" xmlns:w16="http://schemas.microsoft.com/office/word/2018/wordml" xmlns:w16se="http://schemas.microsoft.com/office/word/2015/wordml/symex" xmlns:wpi="http://schemas.microsoft.com/office/word/2010/wordprocessingInk" xmlns:wne="http://schemas.microsoft.com/office/word/2006/wordml" mc:Ignorable="w14 w15 w16se w16cid w16 w16cex wne wp14">
   <w:p>
     <w:pPr>
-      <w:pStyle w:val="Footer"/>
+      <w:pStyle w:val="Fuzeile"/>
       <w:jc w:val="start"/>
       <w:rPr>
         <w:sz w:val="16"/>
@@ -5235,7 +5289,7 @@
 </file>
 
 <file path=word/footnotes.xml><?xml version="1.0" encoding="utf-8"?>
-<w:footnotes xmlns:cx="http://schemas.microsoft.com/office/drawing/2014/chartex" xmlns:cx1="http://schemas.microsoft.com/office/drawing/2015/9/8/chartex" xmlns:cx2="http://schemas.microsoft.com/office/drawing/2015/10/21/chartex" xmlns:cx3="http://schemas.microsoft.com/office/drawing/2016/5/9/chartex" xmlns:cx4="http://schemas.microsoft.com/office/drawing/2016/5/10/chartex" xmlns:cx5="http://schemas.microsoft.com/office/drawing/2016/5/11/chartex" xmlns:cx6="http://schemas.microsoft.com/office/drawing/2016/5/12/chartex" xmlns:cx7="http://schemas.microsoft.com/office/drawing/2016/5/13/chartex" xmlns:cx8="http://schemas.microsoft.com/office/drawing/2016/5/14/chartex" xmlns:mc="http://schemas.openxmlformats.org/markup-compatibility/2006" xmlns:aink="http://schemas.microsoft.com/office/drawing/2016/ink" xmlns:am3d="http://schemas.microsoft.com/office/drawing/2017/model3d" xmlns:o="urn:schemas-microsoft-com:office:office" xmlns:r="http://purl.oclc.org/ooxml/officeDocument/relationships" xmlns:m="http://purl.oclc.org/ooxml/officeDocument/math" xmlns:v="urn:schemas-microsoft-com:vml" xmlns:wp14="http://schemas.microsoft.com/office/word/2010/wordprocessingDrawing" xmlns:wp="http://purl.oclc.org/ooxml/drawingml/wordprocessingDrawing" xmlns:w10="urn:schemas-microsoft-com:office:word" xmlns:w="http://purl.oclc.org/ooxml/wordprocessingml/main" xmlns:w14="http://schemas.microsoft.com/office/word/2010/wordml" xmlns:w15="http://schemas.microsoft.com/office/word/2012/wordml" xmlns:w16cex="http://schemas.microsoft.com/office/word/2018/wordml/cex" xmlns:w16cid="http://schemas.microsoft.com/office/word/2016/wordml/cid" xmlns:w16="http://schemas.microsoft.com/office/word/2018/wordml" xmlns:w16sdtdh="http://schemas.microsoft.com/office/word/2020/wordml/sdtdatahash" xmlns:w16se="http://schemas.microsoft.com/office/word/2015/wordml/symex" xmlns:wpi="http://schemas.microsoft.com/office/word/2010/wordprocessingInk" xmlns:wne="http://schemas.microsoft.com/office/word/2006/wordml" mc:Ignorable="w14 w15 w16se w16cid w16 w16cex w16sdtdh wne wp14">
+<w:footnotes xmlns:cx="http://schemas.microsoft.com/office/drawing/2014/chartex" xmlns:cx1="http://schemas.microsoft.com/office/drawing/2015/9/8/chartex" xmlns:cx2="http://schemas.microsoft.com/office/drawing/2015/10/21/chartex" xmlns:cx3="http://schemas.microsoft.com/office/drawing/2016/5/9/chartex" xmlns:cx4="http://schemas.microsoft.com/office/drawing/2016/5/10/chartex" xmlns:cx5="http://schemas.microsoft.com/office/drawing/2016/5/11/chartex" xmlns:cx6="http://schemas.microsoft.com/office/drawing/2016/5/12/chartex" xmlns:cx7="http://schemas.microsoft.com/office/drawing/2016/5/13/chartex" xmlns:cx8="http://schemas.microsoft.com/office/drawing/2016/5/14/chartex" xmlns:mc="http://schemas.openxmlformats.org/markup-compatibility/2006" xmlns:aink="http://schemas.microsoft.com/office/drawing/2016/ink" xmlns:am3d="http://schemas.microsoft.com/office/drawing/2017/model3d" xmlns:o="urn:schemas-microsoft-com:office:office" xmlns:r="http://purl.oclc.org/ooxml/officeDocument/relationships" xmlns:m="http://purl.oclc.org/ooxml/officeDocument/math" xmlns:v="urn:schemas-microsoft-com:vml" xmlns:wp14="http://schemas.microsoft.com/office/word/2010/wordprocessingDrawing" xmlns:wp="http://purl.oclc.org/ooxml/drawingml/wordprocessingDrawing" xmlns:w10="urn:schemas-microsoft-com:office:word" xmlns:w="http://purl.oclc.org/ooxml/wordprocessingml/main" xmlns:w14="http://schemas.microsoft.com/office/word/2010/wordml" xmlns:w15="http://schemas.microsoft.com/office/word/2012/wordml" xmlns:w16cex="http://schemas.microsoft.com/office/word/2018/wordml/cex" xmlns:w16cid="http://schemas.microsoft.com/office/word/2016/wordml/cid" xmlns:w16="http://schemas.microsoft.com/office/word/2018/wordml" xmlns:w16se="http://schemas.microsoft.com/office/word/2015/wordml/symex" xmlns:wpi="http://schemas.microsoft.com/office/word/2010/wordprocessingInk" xmlns:wne="http://schemas.microsoft.com/office/word/2006/wordml" mc:Ignorable="w14 w15 w16se w16cid w16 w16cex wne wp14">
   <w:footnote w:type="separator" w:id="-1">
     <w:p>
       <w:r>
@@ -5253,11 +5307,11 @@
   <w:footnote w:id="1">
     <w:p>
       <w:pPr>
-        <w:pStyle w:val="FootnoteText"/>
-      </w:pPr>
-      <w:r>
-        <w:rPr>
-          <w:rStyle w:val="FootnoteReference"/>
+        <w:pStyle w:val="Funotentext"/>
+      </w:pPr>
+      <w:r>
+        <w:rPr>
+          <w:rStyle w:val="Funotenzeichen"/>
         </w:rPr>
         <w:footnoteRef/>
       </w:r>
@@ -5270,7 +5324,7 @@
 </file>
 
 <file path=word/numbering.xml><?xml version="1.0" encoding="utf-8"?>
-<w:numbering xmlns:cx="http://schemas.microsoft.com/office/drawing/2014/chartex" xmlns:cx1="http://schemas.microsoft.com/office/drawing/2015/9/8/chartex" xmlns:cx2="http://schemas.microsoft.com/office/drawing/2015/10/21/chartex" xmlns:cx3="http://schemas.microsoft.com/office/drawing/2016/5/9/chartex" xmlns:cx4="http://schemas.microsoft.com/office/drawing/2016/5/10/chartex" xmlns:cx5="http://schemas.microsoft.com/office/drawing/2016/5/11/chartex" xmlns:cx6="http://schemas.microsoft.com/office/drawing/2016/5/12/chartex" xmlns:cx7="http://schemas.microsoft.com/office/drawing/2016/5/13/chartex" xmlns:cx8="http://schemas.microsoft.com/office/drawing/2016/5/14/chartex" xmlns:mc="http://schemas.openxmlformats.org/markup-compatibility/2006" xmlns:aink="http://schemas.microsoft.com/office/drawing/2016/ink" xmlns:am3d="http://schemas.microsoft.com/office/drawing/2017/model3d" xmlns:o="urn:schemas-microsoft-com:office:office" xmlns:r="http://purl.oclc.org/ooxml/officeDocument/relationships" xmlns:m="http://purl.oclc.org/ooxml/officeDocument/math" xmlns:v="urn:schemas-microsoft-com:vml" xmlns:wp14="http://schemas.microsoft.com/office/word/2010/wordprocessingDrawing" xmlns:wp="http://purl.oclc.org/ooxml/drawingml/wordprocessingDrawing" xmlns:w10="urn:schemas-microsoft-com:office:word" xmlns:w="http://purl.oclc.org/ooxml/wordprocessingml/main" xmlns:w14="http://schemas.microsoft.com/office/word/2010/wordml" xmlns:w15="http://schemas.microsoft.com/office/word/2012/wordml" xmlns:w16cex="http://schemas.microsoft.com/office/word/2018/wordml/cex" xmlns:w16cid="http://schemas.microsoft.com/office/word/2016/wordml/cid" xmlns:w16="http://schemas.microsoft.com/office/word/2018/wordml" xmlns:w16sdtdh="http://schemas.microsoft.com/office/word/2020/wordml/sdtdatahash" xmlns:w16se="http://schemas.microsoft.com/office/word/2015/wordml/symex" xmlns:wpi="http://schemas.microsoft.com/office/word/2010/wordprocessingInk" xmlns:wne="http://schemas.microsoft.com/office/word/2006/wordml" mc:Ignorable="w14 w15 w16se w16cid w16 w16cex w16sdtdh wne wp14">
+<w:numbering xmlns:cx="http://schemas.microsoft.com/office/drawing/2014/chartex" xmlns:cx1="http://schemas.microsoft.com/office/drawing/2015/9/8/chartex" xmlns:cx2="http://schemas.microsoft.com/office/drawing/2015/10/21/chartex" xmlns:cx3="http://schemas.microsoft.com/office/drawing/2016/5/9/chartex" xmlns:cx4="http://schemas.microsoft.com/office/drawing/2016/5/10/chartex" xmlns:cx5="http://schemas.microsoft.com/office/drawing/2016/5/11/chartex" xmlns:cx6="http://schemas.microsoft.com/office/drawing/2016/5/12/chartex" xmlns:cx7="http://schemas.microsoft.com/office/drawing/2016/5/13/chartex" xmlns:cx8="http://schemas.microsoft.com/office/drawing/2016/5/14/chartex" xmlns:mc="http://schemas.openxmlformats.org/markup-compatibility/2006" xmlns:aink="http://schemas.microsoft.com/office/drawing/2016/ink" xmlns:am3d="http://schemas.microsoft.com/office/drawing/2017/model3d" xmlns:o="urn:schemas-microsoft-com:office:office" xmlns:r="http://purl.oclc.org/ooxml/officeDocument/relationships" xmlns:m="http://purl.oclc.org/ooxml/officeDocument/math" xmlns:v="urn:schemas-microsoft-com:vml" xmlns:wp14="http://schemas.microsoft.com/office/word/2010/wordprocessingDrawing" xmlns:wp="http://purl.oclc.org/ooxml/drawingml/wordprocessingDrawing" xmlns:w10="urn:schemas-microsoft-com:office:word" xmlns:w="http://purl.oclc.org/ooxml/wordprocessingml/main" xmlns:w14="http://schemas.microsoft.com/office/word/2010/wordml" xmlns:w15="http://schemas.microsoft.com/office/word/2012/wordml" xmlns:w16cex="http://schemas.microsoft.com/office/word/2018/wordml/cex" xmlns:w16cid="http://schemas.microsoft.com/office/word/2016/wordml/cid" xmlns:w16="http://schemas.microsoft.com/office/word/2018/wordml" xmlns:w16se="http://schemas.microsoft.com/office/word/2015/wordml/symex" xmlns:wpi="http://schemas.microsoft.com/office/word/2010/wordprocessingInk" xmlns:wne="http://schemas.microsoft.com/office/word/2006/wordml" mc:Ignorable="w14 w15 w16se w16cid w16 w16cex wne wp14">
   <w:abstractNum w:abstractNumId="0" w15:restartNumberingAfterBreak="0">
     <w:nsid w:val="FFFFFF1D"/>
     <w:multiLevelType w:val="multilevel"/>
@@ -5418,7 +5472,7 @@
     <w:lvl w:ilvl="0">
       <w:start w:val="1"/>
       <w:numFmt w:val="decimal"/>
-      <w:pStyle w:val="ListNumber5"/>
+      <w:pStyle w:val="Listennummer5"/>
       <w:lvlText w:val="%1."/>
       <w:lvlJc w:val="start"/>
       <w:pPr>
@@ -5436,7 +5490,7 @@
     <w:lvl w:ilvl="0">
       <w:start w:val="1"/>
       <w:numFmt w:val="decimal"/>
-      <w:pStyle w:val="ListNumber4"/>
+      <w:pStyle w:val="Listennummer4"/>
       <w:lvlText w:val="%1."/>
       <w:lvlJc w:val="start"/>
       <w:pPr>
@@ -5454,7 +5508,7 @@
     <w:lvl w:ilvl="0">
       <w:start w:val="1"/>
       <w:numFmt w:val="decimal"/>
-      <w:pStyle w:val="ListNumber3"/>
+      <w:pStyle w:val="Listennummer3"/>
       <w:lvlText w:val="%1."/>
       <w:lvlJc w:val="start"/>
       <w:pPr>
@@ -5472,7 +5526,7 @@
     <w:lvl w:ilvl="0">
       <w:start w:val="1"/>
       <w:numFmt w:val="decimal"/>
-      <w:pStyle w:val="ListNumber2"/>
+      <w:pStyle w:val="Listennummer2"/>
       <w:lvlText w:val="%1."/>
       <w:lvlJc w:val="start"/>
       <w:pPr>
@@ -5490,7 +5544,7 @@
     <w:lvl w:ilvl="0">
       <w:start w:val="1"/>
       <w:numFmt w:val="bullet"/>
-      <w:pStyle w:val="ListBullet5"/>
+      <w:pStyle w:val="Aufzhlungszeichen5"/>
       <w:lvlText w:val=""/>
       <w:lvlJc w:val="start"/>
       <w:pPr>
@@ -5511,7 +5565,7 @@
     <w:lvl w:ilvl="0">
       <w:start w:val="1"/>
       <w:numFmt w:val="bullet"/>
-      <w:pStyle w:val="ListBullet4"/>
+      <w:pStyle w:val="Aufzhlungszeichen4"/>
       <w:lvlText w:val=""/>
       <w:lvlJc w:val="start"/>
       <w:pPr>
@@ -5532,7 +5586,7 @@
     <w:lvl w:ilvl="0">
       <w:start w:val="1"/>
       <w:numFmt w:val="bullet"/>
-      <w:pStyle w:val="ListBullet3"/>
+      <w:pStyle w:val="Aufzhlungszeichen3"/>
       <w:lvlText w:val=""/>
       <w:lvlJc w:val="start"/>
       <w:pPr>
@@ -5553,7 +5607,7 @@
     <w:lvl w:ilvl="0">
       <w:start w:val="1"/>
       <w:numFmt w:val="bullet"/>
-      <w:pStyle w:val="ListBullet2"/>
+      <w:pStyle w:val="Aufzhlungszeichen2"/>
       <w:lvlText w:val=""/>
       <w:lvlJc w:val="start"/>
       <w:pPr>
@@ -5574,7 +5628,7 @@
     <w:lvl w:ilvl="0">
       <w:start w:val="1"/>
       <w:numFmt w:val="decimal"/>
-      <w:pStyle w:val="ListNumber"/>
+      <w:pStyle w:val="Listennummer"/>
       <w:lvlText w:val="%1."/>
       <w:lvlJc w:val="start"/>
       <w:pPr>
@@ -5592,7 +5646,7 @@
     <w:lvl w:ilvl="0">
       <w:start w:val="1"/>
       <w:numFmt w:val="bullet"/>
-      <w:pStyle w:val="ListBullet"/>
+      <w:pStyle w:val="Aufzhlungszeichen"/>
       <w:lvlText w:val=""/>
       <w:lvlJc w:val="start"/>
       <w:pPr>
@@ -6252,7 +6306,7 @@
     <w:lvl w:ilvl="0">
       <w:start w:val="1"/>
       <w:numFmt w:val="upperRoman"/>
-      <w:pStyle w:val="Heading1"/>
+      <w:pStyle w:val="berschrift1"/>
       <w:lvlText w:val="%1."/>
       <w:lvlJc w:val="center"/>
       <w:pPr>
@@ -6284,7 +6338,7 @@
     <w:lvl w:ilvl="1">
       <w:start w:val="1"/>
       <w:numFmt w:val="upperLetter"/>
-      <w:pStyle w:val="Heading2"/>
+      <w:pStyle w:val="berschrift2"/>
       <w:lvlText w:val="%2."/>
       <w:lvlJc w:val="start"/>
       <w:pPr>
@@ -6320,7 +6374,7 @@
     <w:lvl w:ilvl="2">
       <w:start w:val="1"/>
       <w:numFmt w:val="decimal"/>
-      <w:pStyle w:val="Heading3"/>
+      <w:pStyle w:val="berschrift3"/>
       <w:lvlText w:val="%3)"/>
       <w:lvlJc w:val="start"/>
       <w:pPr>
@@ -6356,7 +6410,7 @@
     <w:lvl w:ilvl="3">
       <w:start w:val="1"/>
       <w:numFmt w:val="lowerLetter"/>
-      <w:pStyle w:val="Heading4"/>
+      <w:pStyle w:val="berschrift4"/>
       <w:lvlText w:val="%4)"/>
       <w:lvlJc w:val="start"/>
       <w:pPr>
@@ -7021,7 +7075,7 @@
 </file>
 
 <file path=word/styles.xml><?xml version="1.0" encoding="utf-8"?>
-<w:styles xmlns:mc="http://schemas.openxmlformats.org/markup-compatibility/2006" xmlns:r="http://purl.oclc.org/ooxml/officeDocument/relationships" xmlns:w="http://purl.oclc.org/ooxml/wordprocessingml/main" xmlns:w14="http://schemas.microsoft.com/office/word/2010/wordml" xmlns:w15="http://schemas.microsoft.com/office/word/2012/wordml" xmlns:w16cex="http://schemas.microsoft.com/office/word/2018/wordml/cex" xmlns:w16cid="http://schemas.microsoft.com/office/word/2016/wordml/cid" xmlns:w16="http://schemas.microsoft.com/office/word/2018/wordml" xmlns:w16sdtdh="http://schemas.microsoft.com/office/word/2020/wordml/sdtdatahash" xmlns:w16se="http://schemas.microsoft.com/office/word/2015/wordml/symex" mc:Ignorable="w14 w15 w16se w16cid w16 w16cex w16sdtdh">
+<w:styles xmlns:mc="http://schemas.openxmlformats.org/markup-compatibility/2006" xmlns:r="http://purl.oclc.org/ooxml/officeDocument/relationships" xmlns:w="http://purl.oclc.org/ooxml/wordprocessingml/main" xmlns:w14="http://schemas.microsoft.com/office/word/2010/wordml" xmlns:w15="http://schemas.microsoft.com/office/word/2012/wordml" xmlns:w16cex="http://schemas.microsoft.com/office/word/2018/wordml/cex" xmlns:w16cid="http://schemas.microsoft.com/office/word/2016/wordml/cid" xmlns:w16="http://schemas.microsoft.com/office/word/2018/wordml" xmlns:w16se="http://schemas.microsoft.com/office/word/2015/wordml/symex" mc:Ignorable="w14 w15 w16se w16cid w16 w16cex">
   <w:docDefaults>
     <w:rPrDefault>
       <w:rPr>
@@ -7321,17 +7375,17 @@
     <w:lsdException w:name="Unresolved Mention" w:semiHidden="1" w:uiPriority="99" w:unhideWhenUsed="1"/>
     <w:lsdException w:name="Smart Link" w:semiHidden="1" w:uiPriority="99" w:unhideWhenUsed="1"/>
   </w:latentStyles>
-  <w:style w:type="paragraph" w:default="1" w:styleId="Normal">
+  <w:style w:type="paragraph" w:default="1" w:styleId="Standard">
     <w:name w:val="Normal"/>
     <w:qFormat/>
     <w:pPr>
       <w:jc w:val="center"/>
     </w:pPr>
   </w:style>
-  <w:style w:type="paragraph" w:styleId="Heading1">
+  <w:style w:type="paragraph" w:styleId="berschrift1">
     <w:name w:val="heading 1"/>
-    <w:basedOn w:val="Normal"/>
-    <w:next w:val="Normal"/>
+    <w:basedOn w:val="Standard"/>
+    <w:next w:val="Standard"/>
     <w:qFormat/>
     <w:rsid w:val="006B6B66"/>
     <w:pPr>
@@ -7352,10 +7406,10 @@
       <w:noProof/>
     </w:rPr>
   </w:style>
-  <w:style w:type="paragraph" w:styleId="Heading2">
+  <w:style w:type="paragraph" w:styleId="berschrift2">
     <w:name w:val="heading 2"/>
-    <w:basedOn w:val="Normal"/>
-    <w:next w:val="Normal"/>
+    <w:basedOn w:val="Standard"/>
+    <w:next w:val="Standard"/>
     <w:qFormat/>
     <w:rsid w:val="00ED0149"/>
     <w:pPr>
@@ -7379,10 +7433,10 @@
       <w:noProof/>
     </w:rPr>
   </w:style>
-  <w:style w:type="paragraph" w:styleId="Heading3">
+  <w:style w:type="paragraph" w:styleId="berschrift3">
     <w:name w:val="heading 3"/>
-    <w:basedOn w:val="Normal"/>
-    <w:next w:val="Normal"/>
+    <w:basedOn w:val="Standard"/>
+    <w:next w:val="Standard"/>
     <w:qFormat/>
     <w:rsid w:val="00794804"/>
     <w:pPr>
@@ -7401,10 +7455,10 @@
       <w:noProof/>
     </w:rPr>
   </w:style>
-  <w:style w:type="paragraph" w:styleId="Heading4">
+  <w:style w:type="paragraph" w:styleId="berschrift4">
     <w:name w:val="heading 4"/>
-    <w:basedOn w:val="Normal"/>
-    <w:next w:val="Normal"/>
+    <w:basedOn w:val="Standard"/>
+    <w:next w:val="Standard"/>
     <w:qFormat/>
     <w:rsid w:val="00794804"/>
     <w:pPr>
@@ -7427,10 +7481,10 @@
       <w:noProof/>
     </w:rPr>
   </w:style>
-  <w:style w:type="paragraph" w:styleId="Heading5">
+  <w:style w:type="paragraph" w:styleId="berschrift5">
     <w:name w:val="heading 5"/>
-    <w:basedOn w:val="Normal"/>
-    <w:next w:val="Normal"/>
+    <w:basedOn w:val="Standard"/>
+    <w:next w:val="Standard"/>
     <w:qFormat/>
     <w:pPr>
       <w:tabs>
@@ -7444,11 +7498,11 @@
       <w:noProof/>
     </w:rPr>
   </w:style>
-  <w:style w:type="paragraph" w:styleId="Heading6">
+  <w:style w:type="paragraph" w:styleId="berschrift6">
     <w:name w:val="heading 6"/>
-    <w:basedOn w:val="Normal"/>
-    <w:next w:val="Normal"/>
-    <w:link w:val="Heading6Char"/>
+    <w:basedOn w:val="Standard"/>
+    <w:next w:val="Standard"/>
+    <w:link w:val="berschrift6Zchn"/>
     <w:semiHidden/>
     <w:unhideWhenUsed/>
     <w:qFormat/>
@@ -7464,11 +7518,11 @@
       <w:color w:val="1F4D78" w:themeColor="accent1" w:themeShade="7F"/>
     </w:rPr>
   </w:style>
-  <w:style w:type="paragraph" w:styleId="Heading7">
+  <w:style w:type="paragraph" w:styleId="berschrift7">
     <w:name w:val="heading 7"/>
-    <w:basedOn w:val="Normal"/>
-    <w:next w:val="Normal"/>
-    <w:link w:val="Heading7Char"/>
+    <w:basedOn w:val="Standard"/>
+    <w:next w:val="Standard"/>
+    <w:link w:val="berschrift7Zchn"/>
     <w:semiHidden/>
     <w:unhideWhenUsed/>
     <w:qFormat/>
@@ -7486,11 +7540,11 @@
       <w:color w:val="1F4D78" w:themeColor="accent1" w:themeShade="7F"/>
     </w:rPr>
   </w:style>
-  <w:style w:type="paragraph" w:styleId="Heading8">
+  <w:style w:type="paragraph" w:styleId="berschrift8">
     <w:name w:val="heading 8"/>
-    <w:basedOn w:val="Normal"/>
-    <w:next w:val="Normal"/>
-    <w:link w:val="Heading8Char"/>
+    <w:basedOn w:val="Standard"/>
+    <w:next w:val="Standard"/>
+    <w:link w:val="berschrift8Zchn"/>
     <w:semiHidden/>
     <w:unhideWhenUsed/>
     <w:qFormat/>
@@ -7508,11 +7562,11 @@
       <w:szCs w:val="21"/>
     </w:rPr>
   </w:style>
-  <w:style w:type="paragraph" w:styleId="Heading9">
+  <w:style w:type="paragraph" w:styleId="berschrift9">
     <w:name w:val="heading 9"/>
-    <w:basedOn w:val="Normal"/>
-    <w:next w:val="Normal"/>
-    <w:link w:val="Heading9Char"/>
+    <w:basedOn w:val="Standard"/>
+    <w:next w:val="Standard"/>
+    <w:link w:val="berschrift9Zchn"/>
     <w:semiHidden/>
     <w:unhideWhenUsed/>
     <w:qFormat/>
@@ -7532,13 +7586,13 @@
       <w:szCs w:val="21"/>
     </w:rPr>
   </w:style>
-  <w:style w:type="character" w:default="1" w:styleId="DefaultParagraphFont">
+  <w:style w:type="character" w:default="1" w:styleId="Absatz-Standardschriftart">
     <w:name w:val="Default Paragraph Font"/>
     <w:uiPriority w:val="1"/>
     <w:semiHidden/>
     <w:unhideWhenUsed/>
   </w:style>
-  <w:style w:type="table" w:default="1" w:styleId="TableNormal">
+  <w:style w:type="table" w:default="1" w:styleId="NormaleTabelle">
     <w:name w:val="Normal Table"/>
     <w:uiPriority w:val="99"/>
     <w:semiHidden/>
@@ -7553,7 +7607,7 @@
       </w:tblCellMar>
     </w:tblPr>
   </w:style>
-  <w:style w:type="numbering" w:default="1" w:styleId="NoList">
+  <w:style w:type="numbering" w:default="1" w:styleId="KeineListe">
     <w:name w:val="No List"/>
     <w:uiPriority w:val="99"/>
     <w:semiHidden/>
@@ -7592,10 +7646,10 @@
       <w:szCs w:val="22"/>
     </w:rPr>
   </w:style>
-  <w:style w:type="paragraph" w:styleId="BodyText">
+  <w:style w:type="paragraph" w:styleId="Textkrper">
     <w:name w:val="Body Text"/>
-    <w:basedOn w:val="Normal"/>
-    <w:link w:val="BodyTextChar"/>
+    <w:basedOn w:val="Standard"/>
+    <w:link w:val="TextkrperZchn"/>
     <w:rsid w:val="00E7596C"/>
     <w:pPr>
       <w:tabs>
@@ -7610,9 +7664,9 @@
       <w:lang w:val="x-none" w:eastAsia="x-none"/>
     </w:rPr>
   </w:style>
-  <w:style w:type="character" w:customStyle="1" w:styleId="BodyTextChar">
-    <w:name w:val="Body Text Char"/>
-    <w:link w:val="BodyText"/>
+  <w:style w:type="character" w:customStyle="1" w:styleId="TextkrperZchn">
+    <w:name w:val="Textkörper Zchn"/>
+    <w:link w:val="Textkrper"/>
     <w:rsid w:val="00E7596C"/>
     <w:rPr>
       <w:spacing w:val="-1"/>
@@ -7621,7 +7675,7 @@
   </w:style>
   <w:style w:type="paragraph" w:customStyle="1" w:styleId="bulletlist">
     <w:name w:val="bullet list"/>
-    <w:basedOn w:val="BodyText"/>
+    <w:basedOn w:val="Textkrper"/>
     <w:rsid w:val="001B67DC"/>
     <w:pPr>
       <w:numPr>
@@ -7635,7 +7689,7 @@
   </w:style>
   <w:style w:type="paragraph" w:customStyle="1" w:styleId="equation">
     <w:name w:val="equation"/>
-    <w:basedOn w:val="Normal"/>
+    <w:basedOn w:val="Standard"/>
     <w:rsid w:val="008A2C7D"/>
     <w:pPr>
       <w:tabs>
@@ -7740,7 +7794,7 @@
   </w:style>
   <w:style w:type="paragraph" w:customStyle="1" w:styleId="tablecolhead">
     <w:name w:val="table col head"/>
-    <w:basedOn w:val="Normal"/>
+    <w:basedOn w:val="Standard"/>
     <w:rPr>
       <w:b/>
       <w:bCs/>
@@ -7814,10 +7868,10 @@
       <w:i/>
     </w:rPr>
   </w:style>
-  <w:style w:type="paragraph" w:styleId="Header">
+  <w:style w:type="paragraph" w:styleId="Kopfzeile">
     <w:name w:val="header"/>
-    <w:basedOn w:val="Normal"/>
-    <w:link w:val="HeaderChar"/>
+    <w:basedOn w:val="Standard"/>
+    <w:link w:val="KopfzeileZchn"/>
     <w:rsid w:val="001A3B3D"/>
     <w:pPr>
       <w:tabs>
@@ -7826,16 +7880,16 @@
       </w:tabs>
     </w:pPr>
   </w:style>
-  <w:style w:type="character" w:customStyle="1" w:styleId="HeaderChar">
-    <w:name w:val="Header Char"/>
-    <w:basedOn w:val="DefaultParagraphFont"/>
-    <w:link w:val="Header"/>
+  <w:style w:type="character" w:customStyle="1" w:styleId="KopfzeileZchn">
+    <w:name w:val="Kopfzeile Zchn"/>
+    <w:basedOn w:val="Absatz-Standardschriftart"/>
+    <w:link w:val="Kopfzeile"/>
     <w:rsid w:val="001A3B3D"/>
   </w:style>
-  <w:style w:type="paragraph" w:styleId="Footer">
+  <w:style w:type="paragraph" w:styleId="Fuzeile">
     <w:name w:val="footer"/>
-    <w:basedOn w:val="Normal"/>
-    <w:link w:val="FooterChar"/>
+    <w:basedOn w:val="Standard"/>
+    <w:link w:val="FuzeileZchn"/>
     <w:rsid w:val="001A3B3D"/>
     <w:pPr>
       <w:tabs>
@@ -7844,16 +7898,16 @@
       </w:tabs>
     </w:pPr>
   </w:style>
-  <w:style w:type="character" w:customStyle="1" w:styleId="FooterChar">
-    <w:name w:val="Footer Char"/>
-    <w:basedOn w:val="DefaultParagraphFont"/>
-    <w:link w:val="Footer"/>
+  <w:style w:type="character" w:customStyle="1" w:styleId="FuzeileZchn">
+    <w:name w:val="Fußzeile Zchn"/>
+    <w:basedOn w:val="Absatz-Standardschriftart"/>
+    <w:link w:val="Fuzeile"/>
     <w:rsid w:val="001A3B3D"/>
   </w:style>
-  <w:style w:type="paragraph" w:styleId="Bibliography">
+  <w:style w:type="paragraph" w:styleId="Literaturverzeichnis">
     <w:name w:val="Bibliography"/>
-    <w:basedOn w:val="Normal"/>
-    <w:next w:val="Normal"/>
+    <w:basedOn w:val="Standard"/>
+    <w:next w:val="Standard"/>
     <w:uiPriority w:val="37"/>
     <w:unhideWhenUsed/>
     <w:rsid w:val="000F3001"/>
@@ -7864,9 +7918,9 @@
       <w:ind w:start="19.20pt" w:hanging="19.20pt"/>
     </w:pPr>
   </w:style>
-  <w:style w:type="table" w:styleId="TableGrid">
+  <w:style w:type="table" w:styleId="Tabellenraster">
     <w:name w:val="Table Grid"/>
-    <w:basedOn w:val="TableNormal"/>
+    <w:basedOn w:val="NormaleTabelle"/>
     <w:rsid w:val="000F3001"/>
     <w:tblPr>
       <w:tblBorders>
@@ -7879,10 +7933,10 @@
       </w:tblBorders>
     </w:tblPr>
   </w:style>
-  <w:style w:type="paragraph" w:styleId="Caption">
+  <w:style w:type="paragraph" w:styleId="Beschriftung">
     <w:name w:val="caption"/>
-    <w:basedOn w:val="Normal"/>
-    <w:next w:val="Normal"/>
+    <w:basedOn w:val="Standard"/>
+    <w:next w:val="Standard"/>
     <w:unhideWhenUsed/>
     <w:qFormat/>
     <w:rsid w:val="000F3001"/>
@@ -7897,29 +7951,29 @@
       <w:szCs w:val="18"/>
     </w:rPr>
   </w:style>
-  <w:style w:type="paragraph" w:styleId="FootnoteText">
+  <w:style w:type="paragraph" w:styleId="Funotentext">
     <w:name w:val="footnote text"/>
-    <w:basedOn w:val="Normal"/>
-    <w:link w:val="FootnoteTextChar"/>
+    <w:basedOn w:val="Standard"/>
+    <w:link w:val="FunotentextZchn"/>
     <w:rsid w:val="00F52E73"/>
   </w:style>
-  <w:style w:type="character" w:customStyle="1" w:styleId="FootnoteTextChar">
-    <w:name w:val="Footnote Text Char"/>
-    <w:basedOn w:val="DefaultParagraphFont"/>
-    <w:link w:val="FootnoteText"/>
+  <w:style w:type="character" w:customStyle="1" w:styleId="FunotentextZchn">
+    <w:name w:val="Fußnotentext Zchn"/>
+    <w:basedOn w:val="Absatz-Standardschriftart"/>
+    <w:link w:val="Funotentext"/>
     <w:rsid w:val="00F52E73"/>
   </w:style>
-  <w:style w:type="character" w:styleId="FootnoteReference">
+  <w:style w:type="character" w:styleId="Funotenzeichen">
     <w:name w:val="footnote reference"/>
-    <w:basedOn w:val="DefaultParagraphFont"/>
+    <w:basedOn w:val="Absatz-Standardschriftart"/>
     <w:rsid w:val="00F52E73"/>
     <w:rPr>
       <w:vertAlign w:val="superscript"/>
     </w:rPr>
   </w:style>
-  <w:style w:type="paragraph" w:styleId="ListParagraph">
+  <w:style w:type="paragraph" w:styleId="Listenabsatz">
     <w:name w:val="List Paragraph"/>
-    <w:basedOn w:val="Normal"/>
+    <w:basedOn w:val="Standard"/>
     <w:uiPriority w:val="34"/>
     <w:qFormat/>
     <w:rsid w:val="00054D87"/>
@@ -7928,50 +7982,50 @@
       <w:contextualSpacing/>
     </w:pPr>
   </w:style>
-  <w:style w:type="paragraph" w:styleId="HTMLPreformatted">
+  <w:style w:type="paragraph" w:styleId="HTMLVorformatiert">
     <w:name w:val="HTML Preformatted"/>
-    <w:basedOn w:val="Normal"/>
-    <w:link w:val="HTMLPreformattedChar"/>
+    <w:basedOn w:val="Standard"/>
+    <w:link w:val="HTMLVorformatiertZchn"/>
     <w:rsid w:val="00054D87"/>
     <w:rPr>
       <w:rFonts w:ascii="Consolas" w:hAnsi="Consolas"/>
     </w:rPr>
   </w:style>
-  <w:style w:type="character" w:customStyle="1" w:styleId="HTMLPreformattedChar">
-    <w:name w:val="HTML Preformatted Char"/>
-    <w:basedOn w:val="DefaultParagraphFont"/>
-    <w:link w:val="HTMLPreformatted"/>
+  <w:style w:type="character" w:customStyle="1" w:styleId="HTMLVorformatiertZchn">
+    <w:name w:val="HTML Vorformatiert Zchn"/>
+    <w:basedOn w:val="Absatz-Standardschriftart"/>
+    <w:link w:val="HTMLVorformatiert"/>
     <w:rsid w:val="00054D87"/>
     <w:rPr>
       <w:rFonts w:ascii="Consolas" w:hAnsi="Consolas"/>
     </w:rPr>
   </w:style>
-  <w:style w:type="character" w:styleId="CommentReference">
+  <w:style w:type="character" w:styleId="Kommentarzeichen">
     <w:name w:val="annotation reference"/>
-    <w:basedOn w:val="DefaultParagraphFont"/>
+    <w:basedOn w:val="Absatz-Standardschriftart"/>
     <w:rsid w:val="00693AC7"/>
     <w:rPr>
       <w:sz w:val="16"/>
       <w:szCs w:val="16"/>
     </w:rPr>
   </w:style>
-  <w:style w:type="paragraph" w:styleId="CommentText">
+  <w:style w:type="paragraph" w:styleId="Kommentartext">
     <w:name w:val="annotation text"/>
-    <w:basedOn w:val="Normal"/>
-    <w:link w:val="CommentTextChar"/>
+    <w:basedOn w:val="Standard"/>
+    <w:link w:val="KommentartextZchn"/>
     <w:rsid w:val="00693AC7"/>
   </w:style>
-  <w:style w:type="character" w:customStyle="1" w:styleId="CommentTextChar">
-    <w:name w:val="Comment Text Char"/>
-    <w:basedOn w:val="DefaultParagraphFont"/>
-    <w:link w:val="CommentText"/>
+  <w:style w:type="character" w:customStyle="1" w:styleId="KommentartextZchn">
+    <w:name w:val="Kommentartext Zchn"/>
+    <w:basedOn w:val="Absatz-Standardschriftart"/>
+    <w:link w:val="Kommentartext"/>
     <w:rsid w:val="00693AC7"/>
   </w:style>
-  <w:style w:type="paragraph" w:styleId="CommentSubject">
+  <w:style w:type="paragraph" w:styleId="Kommentarthema">
     <w:name w:val="annotation subject"/>
-    <w:basedOn w:val="CommentText"/>
-    <w:next w:val="CommentText"/>
-    <w:link w:val="CommentSubjectChar"/>
+    <w:basedOn w:val="Kommentartext"/>
+    <w:next w:val="Kommentartext"/>
+    <w:link w:val="KommentarthemaZchn"/>
     <w:semiHidden/>
     <w:unhideWhenUsed/>
     <w:rsid w:val="00693AC7"/>
@@ -7980,10 +8034,10 @@
       <w:bCs/>
     </w:rPr>
   </w:style>
-  <w:style w:type="character" w:customStyle="1" w:styleId="CommentSubjectChar">
-    <w:name w:val="Comment Subject Char"/>
-    <w:basedOn w:val="CommentTextChar"/>
-    <w:link w:val="CommentSubject"/>
+  <w:style w:type="character" w:customStyle="1" w:styleId="KommentarthemaZchn">
+    <w:name w:val="Kommentarthema Zchn"/>
+    <w:basedOn w:val="KommentartextZchn"/>
+    <w:link w:val="Kommentarthema"/>
     <w:semiHidden/>
     <w:rsid w:val="00693AC7"/>
     <w:rPr>
@@ -7991,9 +8045,9 @@
       <w:bCs/>
     </w:rPr>
   </w:style>
-  <w:style w:type="character" w:styleId="PlaceholderText">
+  <w:style w:type="character" w:styleId="Platzhaltertext">
     <w:name w:val="Placeholder Text"/>
-    <w:basedOn w:val="DefaultParagraphFont"/>
+    <w:basedOn w:val="Absatz-Standardschriftart"/>
     <w:uiPriority w:val="99"/>
     <w:semiHidden/>
     <w:rsid w:val="00217639"/>
@@ -8001,16 +8055,16 @@
       <w:color w:val="808080"/>
     </w:rPr>
   </w:style>
-  <w:style w:type="paragraph" w:styleId="TableofFigures">
+  <w:style w:type="paragraph" w:styleId="Abbildungsverzeichnis">
     <w:name w:val="table of figures"/>
-    <w:basedOn w:val="Normal"/>
-    <w:next w:val="Normal"/>
+    <w:basedOn w:val="Standard"/>
+    <w:next w:val="Standard"/>
     <w:uiPriority w:val="99"/>
     <w:rsid w:val="005720A0"/>
   </w:style>
   <w:style w:type="character" w:styleId="Hyperlink">
     <w:name w:val="Hyperlink"/>
-    <w:basedOn w:val="DefaultParagraphFont"/>
+    <w:basedOn w:val="Absatz-Standardschriftart"/>
     <w:uiPriority w:val="99"/>
     <w:unhideWhenUsed/>
     <w:rsid w:val="005720A0"/>
@@ -8019,22 +8073,22 @@
       <w:u w:val="single"/>
     </w:rPr>
   </w:style>
-  <w:style w:type="paragraph" w:styleId="Salutation">
+  <w:style w:type="paragraph" w:styleId="Anrede">
     <w:name w:val="Salutation"/>
-    <w:basedOn w:val="Normal"/>
-    <w:next w:val="Normal"/>
-    <w:link w:val="SalutationChar"/>
-    <w:rsid w:val="00EF4C88"/>
-  </w:style>
-  <w:style w:type="character" w:customStyle="1" w:styleId="SalutationChar">
-    <w:name w:val="Salutation Char"/>
-    <w:basedOn w:val="DefaultParagraphFont"/>
-    <w:link w:val="Salutation"/>
-    <w:rsid w:val="00EF4C88"/>
-  </w:style>
-  <w:style w:type="paragraph" w:styleId="ListBullet">
+    <w:basedOn w:val="Standard"/>
+    <w:next w:val="Standard"/>
+    <w:link w:val="AnredeZchn"/>
+    <w:rsid w:val="00EF4C88"/>
+  </w:style>
+  <w:style w:type="character" w:customStyle="1" w:styleId="AnredeZchn">
+    <w:name w:val="Anrede Zchn"/>
+    <w:basedOn w:val="Absatz-Standardschriftart"/>
+    <w:link w:val="Anrede"/>
+    <w:rsid w:val="00EF4C88"/>
+  </w:style>
+  <w:style w:type="paragraph" w:styleId="Aufzhlungszeichen">
     <w:name w:val="List Bullet"/>
-    <w:basedOn w:val="Normal"/>
+    <w:basedOn w:val="Standard"/>
     <w:rsid w:val="00EF4C88"/>
     <w:pPr>
       <w:numPr>
@@ -8043,9 +8097,9 @@
       <w:contextualSpacing/>
     </w:pPr>
   </w:style>
-  <w:style w:type="paragraph" w:styleId="ListBullet2">
+  <w:style w:type="paragraph" w:styleId="Aufzhlungszeichen2">
     <w:name w:val="List Bullet 2"/>
-    <w:basedOn w:val="Normal"/>
+    <w:basedOn w:val="Standard"/>
     <w:rsid w:val="00EF4C88"/>
     <w:pPr>
       <w:numPr>
@@ -8054,9 +8108,9 @@
       <w:contextualSpacing/>
     </w:pPr>
   </w:style>
-  <w:style w:type="paragraph" w:styleId="ListBullet3">
+  <w:style w:type="paragraph" w:styleId="Aufzhlungszeichen3">
     <w:name w:val="List Bullet 3"/>
-    <w:basedOn w:val="Normal"/>
+    <w:basedOn w:val="Standard"/>
     <w:rsid w:val="00EF4C88"/>
     <w:pPr>
       <w:numPr>
@@ -8065,9 +8119,9 @@
       <w:contextualSpacing/>
     </w:pPr>
   </w:style>
-  <w:style w:type="paragraph" w:styleId="ListBullet4">
+  <w:style w:type="paragraph" w:styleId="Aufzhlungszeichen4">
     <w:name w:val="List Bullet 4"/>
-    <w:basedOn w:val="Normal"/>
+    <w:basedOn w:val="Standard"/>
     <w:rsid w:val="00EF4C88"/>
     <w:pPr>
       <w:numPr>
@@ -8076,9 +8130,9 @@
       <w:contextualSpacing/>
     </w:pPr>
   </w:style>
-  <w:style w:type="paragraph" w:styleId="ListBullet5">
+  <w:style w:type="paragraph" w:styleId="Aufzhlungszeichen5">
     <w:name w:val="List Bullet 5"/>
-    <w:basedOn w:val="Normal"/>
+    <w:basedOn w:val="Standard"/>
     <w:rsid w:val="00EF4C88"/>
     <w:pPr>
       <w:numPr>
@@ -8087,9 +8141,9 @@
       <w:contextualSpacing/>
     </w:pPr>
   </w:style>
-  <w:style w:type="paragraph" w:styleId="BlockText">
+  <w:style w:type="paragraph" w:styleId="Blocktext">
     <w:name w:val="Block Text"/>
-    <w:basedOn w:val="Normal"/>
+    <w:basedOn w:val="Standard"/>
     <w:rsid w:val="00EF4C88"/>
     <w:pPr>
       <w:pBdr>
@@ -8107,23 +8161,23 @@
       <w:color w:val="5B9BD5" w:themeColor="accent1"/>
     </w:rPr>
   </w:style>
-  <w:style w:type="paragraph" w:styleId="Date">
+  <w:style w:type="paragraph" w:styleId="Datum">
     <w:name w:val="Date"/>
-    <w:basedOn w:val="Normal"/>
-    <w:next w:val="Normal"/>
-    <w:link w:val="DateChar"/>
-    <w:rsid w:val="00EF4C88"/>
-  </w:style>
-  <w:style w:type="character" w:customStyle="1" w:styleId="DateChar">
-    <w:name w:val="Date Char"/>
-    <w:basedOn w:val="DefaultParagraphFont"/>
-    <w:link w:val="Date"/>
-    <w:rsid w:val="00EF4C88"/>
-  </w:style>
-  <w:style w:type="paragraph" w:styleId="DocumentMap">
+    <w:basedOn w:val="Standard"/>
+    <w:next w:val="Standard"/>
+    <w:link w:val="DatumZchn"/>
+    <w:rsid w:val="00EF4C88"/>
+  </w:style>
+  <w:style w:type="character" w:customStyle="1" w:styleId="DatumZchn">
+    <w:name w:val="Datum Zchn"/>
+    <w:basedOn w:val="Absatz-Standardschriftart"/>
+    <w:link w:val="Datum"/>
+    <w:rsid w:val="00EF4C88"/>
+  </w:style>
+  <w:style w:type="paragraph" w:styleId="Dokumentstruktur">
     <w:name w:val="Document Map"/>
-    <w:basedOn w:val="Normal"/>
-    <w:link w:val="DocumentMapChar"/>
+    <w:basedOn w:val="Standard"/>
+    <w:link w:val="DokumentstrukturZchn"/>
     <w:rsid w:val="00EF4C88"/>
     <w:rPr>
       <w:rFonts w:ascii="Segoe UI" w:hAnsi="Segoe UI" w:cs="Segoe UI"/>
@@ -8131,10 +8185,10 @@
       <w:szCs w:val="16"/>
     </w:rPr>
   </w:style>
-  <w:style w:type="character" w:customStyle="1" w:styleId="DocumentMapChar">
-    <w:name w:val="Document Map Char"/>
-    <w:basedOn w:val="DefaultParagraphFont"/>
-    <w:link w:val="DocumentMap"/>
+  <w:style w:type="character" w:customStyle="1" w:styleId="DokumentstrukturZchn">
+    <w:name w:val="Dokumentstruktur Zchn"/>
+    <w:basedOn w:val="Absatz-Standardschriftart"/>
+    <w:link w:val="Dokumentstruktur"/>
     <w:rsid w:val="00EF4C88"/>
     <w:rPr>
       <w:rFonts w:ascii="Segoe UI" w:hAnsi="Segoe UI" w:cs="Segoe UI"/>
@@ -8142,72 +8196,72 @@
       <w:szCs w:val="16"/>
     </w:rPr>
   </w:style>
-  <w:style w:type="paragraph" w:styleId="E-mailSignature">
+  <w:style w:type="paragraph" w:styleId="E-Mail-Signatur">
     <w:name w:val="E-mail Signature"/>
-    <w:basedOn w:val="Normal"/>
-    <w:link w:val="E-mailSignatureChar"/>
-    <w:rsid w:val="00EF4C88"/>
-  </w:style>
-  <w:style w:type="character" w:customStyle="1" w:styleId="E-mailSignatureChar">
-    <w:name w:val="E-mail Signature Char"/>
-    <w:basedOn w:val="DefaultParagraphFont"/>
-    <w:link w:val="E-mailSignature"/>
-    <w:rsid w:val="00EF4C88"/>
-  </w:style>
-  <w:style w:type="paragraph" w:styleId="EndnoteText">
+    <w:basedOn w:val="Standard"/>
+    <w:link w:val="E-Mail-SignaturZchn"/>
+    <w:rsid w:val="00EF4C88"/>
+  </w:style>
+  <w:style w:type="character" w:customStyle="1" w:styleId="E-Mail-SignaturZchn">
+    <w:name w:val="E-Mail-Signatur Zchn"/>
+    <w:basedOn w:val="Absatz-Standardschriftart"/>
+    <w:link w:val="E-Mail-Signatur"/>
+    <w:rsid w:val="00EF4C88"/>
+  </w:style>
+  <w:style w:type="paragraph" w:styleId="Endnotentext">
     <w:name w:val="endnote text"/>
-    <w:basedOn w:val="Normal"/>
-    <w:link w:val="EndnoteTextChar"/>
-    <w:rsid w:val="00EF4C88"/>
-  </w:style>
-  <w:style w:type="character" w:customStyle="1" w:styleId="EndnoteTextChar">
-    <w:name w:val="Endnote Text Char"/>
-    <w:basedOn w:val="DefaultParagraphFont"/>
-    <w:link w:val="EndnoteText"/>
-    <w:rsid w:val="00EF4C88"/>
-  </w:style>
-  <w:style w:type="paragraph" w:styleId="NoteHeading">
+    <w:basedOn w:val="Standard"/>
+    <w:link w:val="EndnotentextZchn"/>
+    <w:rsid w:val="00EF4C88"/>
+  </w:style>
+  <w:style w:type="character" w:customStyle="1" w:styleId="EndnotentextZchn">
+    <w:name w:val="Endnotentext Zchn"/>
+    <w:basedOn w:val="Absatz-Standardschriftart"/>
+    <w:link w:val="Endnotentext"/>
+    <w:rsid w:val="00EF4C88"/>
+  </w:style>
+  <w:style w:type="paragraph" w:styleId="Fu-Endnotenberschrift">
     <w:name w:val="Note Heading"/>
-    <w:basedOn w:val="Normal"/>
-    <w:next w:val="Normal"/>
-    <w:link w:val="NoteHeadingChar"/>
-    <w:rsid w:val="00EF4C88"/>
-  </w:style>
-  <w:style w:type="character" w:customStyle="1" w:styleId="NoteHeadingChar">
-    <w:name w:val="Note Heading Char"/>
-    <w:basedOn w:val="DefaultParagraphFont"/>
-    <w:link w:val="NoteHeading"/>
-    <w:rsid w:val="00EF4C88"/>
-  </w:style>
-  <w:style w:type="paragraph" w:styleId="Closing">
+    <w:basedOn w:val="Standard"/>
+    <w:next w:val="Standard"/>
+    <w:link w:val="Fu-EndnotenberschriftZchn"/>
+    <w:rsid w:val="00EF4C88"/>
+  </w:style>
+  <w:style w:type="character" w:customStyle="1" w:styleId="Fu-EndnotenberschriftZchn">
+    <w:name w:val="Fuß/-Endnotenüberschrift Zchn"/>
+    <w:basedOn w:val="Absatz-Standardschriftart"/>
+    <w:link w:val="Fu-Endnotenberschrift"/>
+    <w:rsid w:val="00EF4C88"/>
+  </w:style>
+  <w:style w:type="paragraph" w:styleId="Gruformel">
     <w:name w:val="Closing"/>
-    <w:basedOn w:val="Normal"/>
-    <w:link w:val="ClosingChar"/>
+    <w:basedOn w:val="Standard"/>
+    <w:link w:val="GruformelZchn"/>
     <w:rsid w:val="00EF4C88"/>
     <w:pPr>
       <w:ind w:start="212.60pt"/>
     </w:pPr>
   </w:style>
-  <w:style w:type="character" w:customStyle="1" w:styleId="ClosingChar">
-    <w:name w:val="Closing Char"/>
-    <w:basedOn w:val="DefaultParagraphFont"/>
-    <w:link w:val="Closing"/>
-    <w:rsid w:val="00EF4C88"/>
-  </w:style>
-  <w:style w:type="paragraph" w:styleId="HTMLAddress">
+  <w:style w:type="character" w:customStyle="1" w:styleId="GruformelZchn">
+    <w:name w:val="Grußformel Zchn"/>
+    <w:basedOn w:val="Absatz-Standardschriftart"/>
+    <w:link w:val="Gruformel"/>
+    <w:rsid w:val="00EF4C88"/>
+  </w:style>
+  <w:style w:type="paragraph" w:styleId="HTMLAdresse">
     <w:name w:val="HTML Address"/>
-    <w:basedOn w:val="Normal"/>
-    <w:link w:val="HTMLAddressChar"/>
+    <w:basedOn w:val="Standard"/>
+    <w:link w:val="HTMLAdresseZchn"/>
     <w:rsid w:val="00EF4C88"/>
     <w:rPr>
       <w:i/>
       <w:iCs/>
     </w:rPr>
   </w:style>
-  <w:style w:type="character" w:customStyle="1" w:styleId="HTMLAddressChar">
-    <w:name w:val="HTML Address Char"/>
-    <w:basedOn w:val="DefaultParagraphFont"/>
-    <w:link w:val="HTMLAddress"/>
+  <w:style w:type="character" w:customStyle="1" w:styleId="HTMLAdresseZchn">
+    <w:name w:val="HTML Adresse Zchn"/>
+    <w:basedOn w:val="Absatz-Standardschriftart"/>
+    <w:link w:val="HTMLAdresse"/>
     <w:rsid w:val="00EF4C88"/>
     <w:rPr>
       <w:i/>
@@ -8216,8 +8270,8 @@
   </w:style>
   <w:style w:type="paragraph" w:styleId="Index1">
     <w:name w:val="index 1"/>
-    <w:basedOn w:val="Normal"/>
-    <w:next w:val="Normal"/>
+    <w:basedOn w:val="Standard"/>
+    <w:next w:val="Standard"/>
     <w:autoRedefine/>
     <w:rsid w:val="00EF4C88"/>
     <w:pPr>
@@ -8226,8 +8280,8 @@
   </w:style>
   <w:style w:type="paragraph" w:styleId="Index2">
     <w:name w:val="index 2"/>
-    <w:basedOn w:val="Normal"/>
-    <w:next w:val="Normal"/>
+    <w:basedOn w:val="Standard"/>
+    <w:next w:val="Standard"/>
     <w:autoRedefine/>
     <w:rsid w:val="00EF4C88"/>
     <w:pPr>
@@ -8236,8 +8290,8 @@
   </w:style>
   <w:style w:type="paragraph" w:styleId="Index3">
     <w:name w:val="index 3"/>
-    <w:basedOn w:val="Normal"/>
-    <w:next w:val="Normal"/>
+    <w:basedOn w:val="Standard"/>
+    <w:next w:val="Standard"/>
     <w:autoRedefine/>
     <w:rsid w:val="00EF4C88"/>
     <w:pPr>
@@ -8246,8 +8300,8 @@
   </w:style>
   <w:style w:type="paragraph" w:styleId="Index4">
     <w:name w:val="index 4"/>
-    <w:basedOn w:val="Normal"/>
-    <w:next w:val="Normal"/>
+    <w:basedOn w:val="Standard"/>
+    <w:next w:val="Standard"/>
     <w:autoRedefine/>
     <w:rsid w:val="00EF4C88"/>
     <w:pPr>
@@ -8256,8 +8310,8 @@
   </w:style>
   <w:style w:type="paragraph" w:styleId="Index5">
     <w:name w:val="index 5"/>
-    <w:basedOn w:val="Normal"/>
-    <w:next w:val="Normal"/>
+    <w:basedOn w:val="Standard"/>
+    <w:next w:val="Standard"/>
     <w:autoRedefine/>
     <w:rsid w:val="00EF4C88"/>
     <w:pPr>
@@ -8266,8 +8320,8 @@
   </w:style>
   <w:style w:type="paragraph" w:styleId="Index6">
     <w:name w:val="index 6"/>
-    <w:basedOn w:val="Normal"/>
-    <w:next w:val="Normal"/>
+    <w:basedOn w:val="Standard"/>
+    <w:next w:val="Standard"/>
     <w:autoRedefine/>
     <w:rsid w:val="00EF4C88"/>
     <w:pPr>
@@ -8276,8 +8330,8 @@
   </w:style>
   <w:style w:type="paragraph" w:styleId="Index7">
     <w:name w:val="index 7"/>
-    <w:basedOn w:val="Normal"/>
-    <w:next w:val="Normal"/>
+    <w:basedOn w:val="Standard"/>
+    <w:next w:val="Standard"/>
     <w:autoRedefine/>
     <w:rsid w:val="00EF4C88"/>
     <w:pPr>
@@ -8286,8 +8340,8 @@
   </w:style>
   <w:style w:type="paragraph" w:styleId="Index8">
     <w:name w:val="index 8"/>
-    <w:basedOn w:val="Normal"/>
-    <w:next w:val="Normal"/>
+    <w:basedOn w:val="Standard"/>
+    <w:next w:val="Standard"/>
     <w:autoRedefine/>
     <w:rsid w:val="00EF4C88"/>
     <w:pPr>
@@ -8296,17 +8350,17 @@
   </w:style>
   <w:style w:type="paragraph" w:styleId="Index9">
     <w:name w:val="index 9"/>
-    <w:basedOn w:val="Normal"/>
-    <w:next w:val="Normal"/>
+    <w:basedOn w:val="Standard"/>
+    <w:next w:val="Standard"/>
     <w:autoRedefine/>
     <w:rsid w:val="00EF4C88"/>
     <w:pPr>
       <w:ind w:start="90pt" w:hanging="10pt"/>
     </w:pPr>
   </w:style>
-  <w:style w:type="paragraph" w:styleId="IndexHeading">
+  <w:style w:type="paragraph" w:styleId="Indexberschrift">
     <w:name w:val="index heading"/>
-    <w:basedOn w:val="Normal"/>
+    <w:basedOn w:val="Standard"/>
     <w:next w:val="Index1"/>
     <w:rsid w:val="00EF4C88"/>
     <w:rPr>
@@ -8315,10 +8369,10 @@
       <w:bCs/>
     </w:rPr>
   </w:style>
-  <w:style w:type="paragraph" w:styleId="TOCHeading">
+  <w:style w:type="paragraph" w:styleId="Inhaltsverzeichnisberschrift">
     <w:name w:val="TOC Heading"/>
-    <w:basedOn w:val="Heading1"/>
-    <w:next w:val="Normal"/>
+    <w:basedOn w:val="berschrift1"/>
+    <w:next w:val="Standard"/>
     <w:uiPriority w:val="39"/>
     <w:semiHidden/>
     <w:unhideWhenUsed/>
@@ -8343,11 +8397,11 @@
       <w:szCs w:val="32"/>
     </w:rPr>
   </w:style>
-  <w:style w:type="paragraph" w:styleId="IntenseQuote">
+  <w:style w:type="paragraph" w:styleId="IntensivesZitat">
     <w:name w:val="Intense Quote"/>
-    <w:basedOn w:val="Normal"/>
-    <w:next w:val="Normal"/>
-    <w:link w:val="IntenseQuoteChar"/>
+    <w:basedOn w:val="Standard"/>
+    <w:next w:val="Standard"/>
+    <w:link w:val="IntensivesZitatZchn"/>
     <w:uiPriority w:val="30"/>
     <w:qFormat/>
     <w:rsid w:val="00EF4C88"/>
@@ -8365,10 +8419,10 @@
       <w:color w:val="5B9BD5" w:themeColor="accent1"/>
     </w:rPr>
   </w:style>
-  <w:style w:type="character" w:customStyle="1" w:styleId="IntenseQuoteChar">
-    <w:name w:val="Intense Quote Char"/>
-    <w:basedOn w:val="DefaultParagraphFont"/>
-    <w:link w:val="IntenseQuote"/>
+  <w:style w:type="character" w:customStyle="1" w:styleId="IntensivesZitatZchn">
+    <w:name w:val="Intensives Zitat Zchn"/>
+    <w:basedOn w:val="Absatz-Standardschriftart"/>
+    <w:link w:val="IntensivesZitat"/>
     <w:uiPriority w:val="30"/>
     <w:rsid w:val="00EF4C88"/>
     <w:rPr>
@@ -8377,7 +8431,7 @@
       <w:color w:val="5B9BD5" w:themeColor="accent1"/>
     </w:rPr>
   </w:style>
-  <w:style w:type="paragraph" w:styleId="NoSpacing">
+  <w:style w:type="paragraph" w:styleId="KeinLeerraum">
     <w:name w:val="No Spacing"/>
     <w:uiPriority w:val="1"/>
     <w:qFormat/>
@@ -8386,54 +8440,54 @@
       <w:jc w:val="center"/>
     </w:pPr>
   </w:style>
-  <w:style w:type="paragraph" w:styleId="List">
+  <w:style w:type="paragraph" w:styleId="Liste">
     <w:name w:val="List"/>
-    <w:basedOn w:val="Normal"/>
+    <w:basedOn w:val="Standard"/>
     <w:rsid w:val="00EF4C88"/>
     <w:pPr>
       <w:ind w:start="14.15pt" w:hanging="14.15pt"/>
       <w:contextualSpacing/>
     </w:pPr>
   </w:style>
-  <w:style w:type="paragraph" w:styleId="List2">
+  <w:style w:type="paragraph" w:styleId="Liste2">
     <w:name w:val="List 2"/>
-    <w:basedOn w:val="Normal"/>
+    <w:basedOn w:val="Standard"/>
     <w:rsid w:val="00EF4C88"/>
     <w:pPr>
       <w:ind w:start="28.30pt" w:hanging="14.15pt"/>
       <w:contextualSpacing/>
     </w:pPr>
   </w:style>
-  <w:style w:type="paragraph" w:styleId="List3">
+  <w:style w:type="paragraph" w:styleId="Liste3">
     <w:name w:val="List 3"/>
-    <w:basedOn w:val="Normal"/>
+    <w:basedOn w:val="Standard"/>
     <w:rsid w:val="00EF4C88"/>
     <w:pPr>
       <w:ind w:start="42.45pt" w:hanging="14.15pt"/>
       <w:contextualSpacing/>
     </w:pPr>
   </w:style>
-  <w:style w:type="paragraph" w:styleId="List4">
+  <w:style w:type="paragraph" w:styleId="Liste4">
     <w:name w:val="List 4"/>
-    <w:basedOn w:val="Normal"/>
+    <w:basedOn w:val="Standard"/>
     <w:rsid w:val="00EF4C88"/>
     <w:pPr>
       <w:ind w:start="56.60pt" w:hanging="14.15pt"/>
       <w:contextualSpacing/>
     </w:pPr>
   </w:style>
-  <w:style w:type="paragraph" w:styleId="List5">
+  <w:style w:type="paragraph" w:styleId="Liste5">
     <w:name w:val="List 5"/>
-    <w:basedOn w:val="Normal"/>
+    <w:basedOn w:val="Standard"/>
     <w:rsid w:val="00EF4C88"/>
     <w:pPr>
       <w:ind w:start="70.75pt" w:hanging="14.15pt"/>
       <w:contextualSpacing/>
     </w:pPr>
   </w:style>
-  <w:style w:type="paragraph" w:styleId="ListContinue">
+  <w:style w:type="paragraph" w:styleId="Listenfortsetzung">
     <w:name w:val="List Continue"/>
-    <w:basedOn w:val="Normal"/>
+    <w:basedOn w:val="Standard"/>
     <w:rsid w:val="00EF4C88"/>
     <w:pPr>
       <w:spacing w:after="6pt"/>
@@ -8441,9 +8495,9 @@
       <w:contextualSpacing/>
     </w:pPr>
   </w:style>
-  <w:style w:type="paragraph" w:styleId="ListContinue2">
+  <w:style w:type="paragraph" w:styleId="Listenfortsetzung2">
     <w:name w:val="List Continue 2"/>
-    <w:basedOn w:val="Normal"/>
+    <w:basedOn w:val="Standard"/>
     <w:rsid w:val="00EF4C88"/>
     <w:pPr>
       <w:spacing w:after="6pt"/>
@@ -8451,9 +8505,9 @@
       <w:contextualSpacing/>
     </w:pPr>
   </w:style>
-  <w:style w:type="paragraph" w:styleId="ListContinue3">
+  <w:style w:type="paragraph" w:styleId="Listenfortsetzung3">
     <w:name w:val="List Continue 3"/>
-    <w:basedOn w:val="Normal"/>
+    <w:basedOn w:val="Standard"/>
     <w:rsid w:val="00EF4C88"/>
     <w:pPr>
       <w:spacing w:after="6pt"/>
@@ -8461,9 +8515,9 @@
       <w:contextualSpacing/>
     </w:pPr>
   </w:style>
-  <w:style w:type="paragraph" w:styleId="ListContinue4">
+  <w:style w:type="paragraph" w:styleId="Listenfortsetzung4">
     <w:name w:val="List Continue 4"/>
-    <w:basedOn w:val="Normal"/>
+    <w:basedOn w:val="Standard"/>
     <w:rsid w:val="00EF4C88"/>
     <w:pPr>
       <w:spacing w:after="6pt"/>
@@ -8471,9 +8525,9 @@
       <w:contextualSpacing/>
     </w:pPr>
   </w:style>
-  <w:style w:type="paragraph" w:styleId="ListContinue5">
+  <w:style w:type="paragraph" w:styleId="Listenfortsetzung5">
     <w:name w:val="List Continue 5"/>
-    <w:basedOn w:val="Normal"/>
+    <w:basedOn w:val="Standard"/>
     <w:rsid w:val="00EF4C88"/>
     <w:pPr>
       <w:spacing w:after="6pt"/>
@@ -8481,9 +8535,9 @@
       <w:contextualSpacing/>
     </w:pPr>
   </w:style>
-  <w:style w:type="paragraph" w:styleId="ListNumber">
+  <w:style w:type="paragraph" w:styleId="Listennummer">
     <w:name w:val="List Number"/>
-    <w:basedOn w:val="Normal"/>
+    <w:basedOn w:val="Standard"/>
     <w:rsid w:val="00EF4C88"/>
     <w:pPr>
       <w:numPr>
@@ -8492,9 +8546,9 @@
       <w:contextualSpacing/>
     </w:pPr>
   </w:style>
-  <w:style w:type="paragraph" w:styleId="ListNumber2">
+  <w:style w:type="paragraph" w:styleId="Listennummer2">
     <w:name w:val="List Number 2"/>
-    <w:basedOn w:val="Normal"/>
+    <w:basedOn w:val="Standard"/>
     <w:rsid w:val="00EF4C88"/>
     <w:pPr>
       <w:numPr>
@@ -8503,9 +8557,9 @@
       <w:contextualSpacing/>
     </w:pPr>
   </w:style>
-  <w:style w:type="paragraph" w:styleId="ListNumber3">
+  <w:style w:type="paragraph" w:styleId="Listennummer3">
     <w:name w:val="List Number 3"/>
-    <w:basedOn w:val="Normal"/>
+    <w:basedOn w:val="Standard"/>
     <w:rsid w:val="00EF4C88"/>
     <w:pPr>
       <w:numPr>
@@ -8514,9 +8568,9 @@
       <w:contextualSpacing/>
     </w:pPr>
   </w:style>
-  <w:style w:type="paragraph" w:styleId="ListNumber4">
+  <w:style w:type="paragraph" w:styleId="Listennummer4">
     <w:name w:val="List Number 4"/>
-    <w:basedOn w:val="Normal"/>
+    <w:basedOn w:val="Standard"/>
     <w:rsid w:val="00EF4C88"/>
     <w:pPr>
       <w:numPr>
@@ -8525,9 +8579,9 @@
       <w:contextualSpacing/>
     </w:pPr>
   </w:style>
-  <w:style w:type="paragraph" w:styleId="ListNumber5">
+  <w:style w:type="paragraph" w:styleId="Listennummer5">
     <w:name w:val="List Number 5"/>
-    <w:basedOn w:val="Normal"/>
+    <w:basedOn w:val="Standard"/>
     <w:rsid w:val="00EF4C88"/>
     <w:pPr>
       <w:numPr>
@@ -8536,9 +8590,9 @@
       <w:contextualSpacing/>
     </w:pPr>
   </w:style>
-  <w:style w:type="paragraph" w:styleId="MacroText">
+  <w:style w:type="paragraph" w:styleId="Makrotext">
     <w:name w:val="macro"/>
-    <w:link w:val="MacroTextChar"/>
+    <w:link w:val="MakrotextZchn"/>
     <w:rsid w:val="00EF4C88"/>
     <w:pPr>
       <w:tabs>
@@ -8558,19 +8612,19 @@
       <w:rFonts w:ascii="Consolas" w:hAnsi="Consolas"/>
     </w:rPr>
   </w:style>
-  <w:style w:type="character" w:customStyle="1" w:styleId="MacroTextChar">
-    <w:name w:val="Macro Text Char"/>
-    <w:basedOn w:val="DefaultParagraphFont"/>
-    <w:link w:val="MacroText"/>
+  <w:style w:type="character" w:customStyle="1" w:styleId="MakrotextZchn">
+    <w:name w:val="Makrotext Zchn"/>
+    <w:basedOn w:val="Absatz-Standardschriftart"/>
+    <w:link w:val="Makrotext"/>
     <w:rsid w:val="00EF4C88"/>
     <w:rPr>
       <w:rFonts w:ascii="Consolas" w:hAnsi="Consolas"/>
     </w:rPr>
   </w:style>
-  <w:style w:type="paragraph" w:styleId="MessageHeader">
+  <w:style w:type="paragraph" w:styleId="Nachrichtenkopf">
     <w:name w:val="Message Header"/>
-    <w:basedOn w:val="Normal"/>
-    <w:link w:val="MessageHeaderChar"/>
+    <w:basedOn w:val="Standard"/>
+    <w:link w:val="NachrichtenkopfZchn"/>
     <w:rsid w:val="00EF4C88"/>
     <w:pPr>
       <w:pBdr>
@@ -8588,10 +8642,10 @@
       <w:szCs w:val="24"/>
     </w:rPr>
   </w:style>
-  <w:style w:type="character" w:customStyle="1" w:styleId="MessageHeaderChar">
-    <w:name w:val="Message Header Char"/>
-    <w:basedOn w:val="DefaultParagraphFont"/>
-    <w:link w:val="MessageHeader"/>
+  <w:style w:type="character" w:customStyle="1" w:styleId="NachrichtenkopfZchn">
+    <w:name w:val="Nachrichtenkopf Zchn"/>
+    <w:basedOn w:val="Absatz-Standardschriftart"/>
+    <w:link w:val="Nachrichtenkopf"/>
     <w:rsid w:val="00EF4C88"/>
     <w:rPr>
       <w:rFonts w:asciiTheme="majorHAnsi" w:eastAsiaTheme="majorEastAsia" w:hAnsiTheme="majorHAnsi" w:cstheme="majorBidi"/>
@@ -8600,10 +8654,10 @@
       <w:shd w:val="pct20" w:color="auto" w:fill="auto"/>
     </w:rPr>
   </w:style>
-  <w:style w:type="paragraph" w:styleId="PlainText">
+  <w:style w:type="paragraph" w:styleId="NurText">
     <w:name w:val="Plain Text"/>
-    <w:basedOn w:val="Normal"/>
-    <w:link w:val="PlainTextChar"/>
+    <w:basedOn w:val="Standard"/>
+    <w:link w:val="NurTextZchn"/>
     <w:rsid w:val="00EF4C88"/>
     <w:rPr>
       <w:rFonts w:ascii="Consolas" w:hAnsi="Consolas"/>
@@ -8611,10 +8665,10 @@
       <w:szCs w:val="21"/>
     </w:rPr>
   </w:style>
-  <w:style w:type="character" w:customStyle="1" w:styleId="PlainTextChar">
-    <w:name w:val="Plain Text Char"/>
-    <w:basedOn w:val="DefaultParagraphFont"/>
-    <w:link w:val="PlainText"/>
+  <w:style w:type="character" w:customStyle="1" w:styleId="NurTextZchn">
+    <w:name w:val="Nur Text Zchn"/>
+    <w:basedOn w:val="Absatz-Standardschriftart"/>
+    <w:link w:val="NurText"/>
     <w:rsid w:val="00EF4C88"/>
     <w:rPr>
       <w:rFonts w:ascii="Consolas" w:hAnsi="Consolas"/>
@@ -8622,19 +8676,19 @@
       <w:szCs w:val="21"/>
     </w:rPr>
   </w:style>
-  <w:style w:type="paragraph" w:styleId="TableofAuthorities">
+  <w:style w:type="paragraph" w:styleId="Rechtsgrundlagenverzeichnis">
     <w:name w:val="table of authorities"/>
-    <w:basedOn w:val="Normal"/>
-    <w:next w:val="Normal"/>
+    <w:basedOn w:val="Standard"/>
+    <w:next w:val="Standard"/>
     <w:rsid w:val="00EF4C88"/>
     <w:pPr>
       <w:ind w:start="10pt" w:hanging="10pt"/>
     </w:pPr>
   </w:style>
-  <w:style w:type="paragraph" w:styleId="TOAHeading">
+  <w:style w:type="paragraph" w:styleId="RGV-berschrift">
     <w:name w:val="toa heading"/>
-    <w:basedOn w:val="Normal"/>
-    <w:next w:val="Normal"/>
+    <w:basedOn w:val="Standard"/>
+    <w:next w:val="Standard"/>
     <w:rsid w:val="00EF4C88"/>
     <w:pPr>
       <w:spacing w:before="6pt"/>
@@ -8647,10 +8701,10 @@
       <w:szCs w:val="24"/>
     </w:rPr>
   </w:style>
-  <w:style w:type="paragraph" w:styleId="BalloonText">
+  <w:style w:type="paragraph" w:styleId="Sprechblasentext">
     <w:name w:val="Balloon Text"/>
-    <w:basedOn w:val="Normal"/>
-    <w:link w:val="BalloonTextChar"/>
+    <w:basedOn w:val="Standard"/>
+    <w:link w:val="SprechblasentextZchn"/>
     <w:semiHidden/>
     <w:unhideWhenUsed/>
     <w:rsid w:val="00EF4C88"/>
@@ -8660,10 +8714,10 @@
       <w:szCs w:val="18"/>
     </w:rPr>
   </w:style>
-  <w:style w:type="character" w:customStyle="1" w:styleId="BalloonTextChar">
-    <w:name w:val="Balloon Text Char"/>
-    <w:basedOn w:val="DefaultParagraphFont"/>
-    <w:link w:val="BalloonText"/>
+  <w:style w:type="character" w:customStyle="1" w:styleId="SprechblasentextZchn">
+    <w:name w:val="Sprechblasentext Zchn"/>
+    <w:basedOn w:val="Absatz-Standardschriftart"/>
+    <w:link w:val="Sprechblasentext"/>
     <w:semiHidden/>
     <w:rsid w:val="00EF4C88"/>
     <w:rPr>
@@ -8672,42 +8726,42 @@
       <w:szCs w:val="18"/>
     </w:rPr>
   </w:style>
-  <w:style w:type="paragraph" w:styleId="NormalWeb">
+  <w:style w:type="paragraph" w:styleId="StandardWeb">
     <w:name w:val="Normal (Web)"/>
-    <w:basedOn w:val="Normal"/>
+    <w:basedOn w:val="Standard"/>
     <w:rsid w:val="00EF4C88"/>
     <w:rPr>
       <w:sz w:val="24"/>
       <w:szCs w:val="24"/>
     </w:rPr>
   </w:style>
-  <w:style w:type="paragraph" w:styleId="NormalIndent">
+  <w:style w:type="paragraph" w:styleId="Standardeinzug">
     <w:name w:val="Normal Indent"/>
-    <w:basedOn w:val="Normal"/>
+    <w:basedOn w:val="Standard"/>
     <w:rsid w:val="00EF4C88"/>
     <w:pPr>
       <w:ind w:start="36pt"/>
     </w:pPr>
   </w:style>
-  <w:style w:type="paragraph" w:styleId="BodyText2">
+  <w:style w:type="paragraph" w:styleId="Textkrper2">
     <w:name w:val="Body Text 2"/>
-    <w:basedOn w:val="Normal"/>
-    <w:link w:val="BodyText2Char"/>
+    <w:basedOn w:val="Standard"/>
+    <w:link w:val="Textkrper2Zchn"/>
     <w:rsid w:val="00EF4C88"/>
     <w:pPr>
       <w:spacing w:after="6pt" w:line="24pt" w:lineRule="auto"/>
     </w:pPr>
   </w:style>
-  <w:style w:type="character" w:customStyle="1" w:styleId="BodyText2Char">
-    <w:name w:val="Body Text 2 Char"/>
-    <w:basedOn w:val="DefaultParagraphFont"/>
-    <w:link w:val="BodyText2"/>
-    <w:rsid w:val="00EF4C88"/>
-  </w:style>
-  <w:style w:type="paragraph" w:styleId="BodyText3">
+  <w:style w:type="character" w:customStyle="1" w:styleId="Textkrper2Zchn">
+    <w:name w:val="Textkörper 2 Zchn"/>
+    <w:basedOn w:val="Absatz-Standardschriftart"/>
+    <w:link w:val="Textkrper2"/>
+    <w:rsid w:val="00EF4C88"/>
+  </w:style>
+  <w:style w:type="paragraph" w:styleId="Textkrper3">
     <w:name w:val="Body Text 3"/>
-    <w:basedOn w:val="Normal"/>
-    <w:link w:val="BodyText3Char"/>
+    <w:basedOn w:val="Standard"/>
+    <w:link w:val="Textkrper3Zchn"/>
     <w:rsid w:val="00EF4C88"/>
     <w:pPr>
       <w:spacing w:after="6pt"/>
@@ -8717,36 +8771,36 @@
       <w:szCs w:val="16"/>
     </w:rPr>
   </w:style>
-  <w:style w:type="character" w:customStyle="1" w:styleId="BodyText3Char">
-    <w:name w:val="Body Text 3 Char"/>
-    <w:basedOn w:val="DefaultParagraphFont"/>
-    <w:link w:val="BodyText3"/>
+  <w:style w:type="character" w:customStyle="1" w:styleId="Textkrper3Zchn">
+    <w:name w:val="Textkörper 3 Zchn"/>
+    <w:basedOn w:val="Absatz-Standardschriftart"/>
+    <w:link w:val="Textkrper3"/>
     <w:rsid w:val="00EF4C88"/>
     <w:rPr>
       <w:sz w:val="16"/>
       <w:szCs w:val="16"/>
     </w:rPr>
   </w:style>
-  <w:style w:type="paragraph" w:styleId="BodyTextIndent2">
+  <w:style w:type="paragraph" w:styleId="Textkrper-Einzug2">
     <w:name w:val="Body Text Indent 2"/>
-    <w:basedOn w:val="Normal"/>
-    <w:link w:val="BodyTextIndent2Char"/>
+    <w:basedOn w:val="Standard"/>
+    <w:link w:val="Textkrper-Einzug2Zchn"/>
     <w:rsid w:val="00EF4C88"/>
     <w:pPr>
       <w:spacing w:after="6pt" w:line="24pt" w:lineRule="auto"/>
       <w:ind w:start="14.15pt"/>
     </w:pPr>
   </w:style>
-  <w:style w:type="character" w:customStyle="1" w:styleId="BodyTextIndent2Char">
-    <w:name w:val="Body Text Indent 2 Char"/>
-    <w:basedOn w:val="DefaultParagraphFont"/>
-    <w:link w:val="BodyTextIndent2"/>
-    <w:rsid w:val="00EF4C88"/>
-  </w:style>
-  <w:style w:type="paragraph" w:styleId="BodyTextIndent3">
+  <w:style w:type="character" w:customStyle="1" w:styleId="Textkrper-Einzug2Zchn">
+    <w:name w:val="Textkörper-Einzug 2 Zchn"/>
+    <w:basedOn w:val="Absatz-Standardschriftart"/>
+    <w:link w:val="Textkrper-Einzug2"/>
+    <w:rsid w:val="00EF4C88"/>
+  </w:style>
+  <w:style w:type="paragraph" w:styleId="Textkrper-Einzug3">
     <w:name w:val="Body Text Indent 3"/>
-    <w:basedOn w:val="Normal"/>
-    <w:link w:val="BodyTextIndent3Char"/>
+    <w:basedOn w:val="Standard"/>
+    <w:link w:val="Textkrper-Einzug3Zchn"/>
     <w:rsid w:val="00EF4C88"/>
     <w:pPr>
       <w:spacing w:after="6pt"/>
@@ -8757,20 +8811,20 @@
       <w:szCs w:val="16"/>
     </w:rPr>
   </w:style>
-  <w:style w:type="character" w:customStyle="1" w:styleId="BodyTextIndent3Char">
-    <w:name w:val="Body Text Indent 3 Char"/>
-    <w:basedOn w:val="DefaultParagraphFont"/>
-    <w:link w:val="BodyTextIndent3"/>
+  <w:style w:type="character" w:customStyle="1" w:styleId="Textkrper-Einzug3Zchn">
+    <w:name w:val="Textkörper-Einzug 3 Zchn"/>
+    <w:basedOn w:val="Absatz-Standardschriftart"/>
+    <w:link w:val="Textkrper-Einzug3"/>
     <w:rsid w:val="00EF4C88"/>
     <w:rPr>
       <w:sz w:val="16"/>
       <w:szCs w:val="16"/>
     </w:rPr>
   </w:style>
-  <w:style w:type="paragraph" w:styleId="BodyTextFirstIndent">
+  <w:style w:type="paragraph" w:styleId="Textkrper-Erstzeileneinzug">
     <w:name w:val="Body Text First Indent"/>
-    <w:basedOn w:val="BodyText"/>
-    <w:link w:val="BodyTextFirstIndentChar"/>
+    <w:basedOn w:val="Textkrper"/>
+    <w:link w:val="Textkrper-ErstzeileneinzugZchn"/>
     <w:rsid w:val="00EF4C88"/>
     <w:pPr>
       <w:tabs>
@@ -8785,53 +8839,53 @@
       <w:lang w:val="en-US" w:eastAsia="en-US"/>
     </w:rPr>
   </w:style>
-  <w:style w:type="character" w:customStyle="1" w:styleId="BodyTextFirstIndentChar">
-    <w:name w:val="Body Text First Indent Char"/>
-    <w:basedOn w:val="BodyTextChar"/>
-    <w:link w:val="BodyTextFirstIndent"/>
+  <w:style w:type="character" w:customStyle="1" w:styleId="Textkrper-ErstzeileneinzugZchn">
+    <w:name w:val="Textkörper-Erstzeileneinzug Zchn"/>
+    <w:basedOn w:val="TextkrperZchn"/>
+    <w:link w:val="Textkrper-Erstzeileneinzug"/>
     <w:rsid w:val="00EF4C88"/>
     <w:rPr>
       <w:spacing w:val="-1"/>
       <w:lang w:val="x-none" w:eastAsia="x-none"/>
     </w:rPr>
   </w:style>
-  <w:style w:type="paragraph" w:styleId="BodyTextIndent">
+  <w:style w:type="paragraph" w:styleId="Textkrper-Zeileneinzug">
     <w:name w:val="Body Text Indent"/>
-    <w:basedOn w:val="Normal"/>
-    <w:link w:val="BodyTextIndentChar"/>
+    <w:basedOn w:val="Standard"/>
+    <w:link w:val="Textkrper-ZeileneinzugZchn"/>
     <w:rsid w:val="00EF4C88"/>
     <w:pPr>
       <w:spacing w:after="6pt"/>
       <w:ind w:start="14.15pt"/>
     </w:pPr>
   </w:style>
-  <w:style w:type="character" w:customStyle="1" w:styleId="BodyTextIndentChar">
-    <w:name w:val="Body Text Indent Char"/>
-    <w:basedOn w:val="DefaultParagraphFont"/>
-    <w:link w:val="BodyTextIndent"/>
-    <w:rsid w:val="00EF4C88"/>
-  </w:style>
-  <w:style w:type="paragraph" w:styleId="BodyTextFirstIndent2">
+  <w:style w:type="character" w:customStyle="1" w:styleId="Textkrper-ZeileneinzugZchn">
+    <w:name w:val="Textkörper-Zeileneinzug Zchn"/>
+    <w:basedOn w:val="Absatz-Standardschriftart"/>
+    <w:link w:val="Textkrper-Zeileneinzug"/>
+    <w:rsid w:val="00EF4C88"/>
+  </w:style>
+  <w:style w:type="paragraph" w:styleId="Textkrper-Erstzeileneinzug2">
     <w:name w:val="Body Text First Indent 2"/>
-    <w:basedOn w:val="BodyTextIndent"/>
-    <w:link w:val="BodyTextFirstIndent2Char"/>
+    <w:basedOn w:val="Textkrper-Zeileneinzug"/>
+    <w:link w:val="Textkrper-Erstzeileneinzug2Zchn"/>
     <w:rsid w:val="00EF4C88"/>
     <w:pPr>
       <w:spacing w:after="0pt"/>
       <w:ind w:start="18pt" w:firstLine="18pt"/>
     </w:pPr>
   </w:style>
-  <w:style w:type="character" w:customStyle="1" w:styleId="BodyTextFirstIndent2Char">
-    <w:name w:val="Body Text First Indent 2 Char"/>
-    <w:basedOn w:val="BodyTextIndentChar"/>
-    <w:link w:val="BodyTextFirstIndent2"/>
-    <w:rsid w:val="00EF4C88"/>
-  </w:style>
-  <w:style w:type="paragraph" w:styleId="Title">
+  <w:style w:type="character" w:customStyle="1" w:styleId="Textkrper-Erstzeileneinzug2Zchn">
+    <w:name w:val="Textkörper-Erstzeileneinzug 2 Zchn"/>
+    <w:basedOn w:val="Textkrper-ZeileneinzugZchn"/>
+    <w:link w:val="Textkrper-Erstzeileneinzug2"/>
+    <w:rsid w:val="00EF4C88"/>
+  </w:style>
+  <w:style w:type="paragraph" w:styleId="Titel">
     <w:name w:val="Title"/>
-    <w:basedOn w:val="Normal"/>
-    <w:next w:val="Normal"/>
-    <w:link w:val="TitleChar"/>
+    <w:basedOn w:val="Standard"/>
+    <w:next w:val="Standard"/>
+    <w:link w:val="TitelZchn"/>
     <w:qFormat/>
     <w:rsid w:val="00EF4C88"/>
     <w:pPr>
@@ -8845,10 +8899,10 @@
       <w:szCs w:val="56"/>
     </w:rPr>
   </w:style>
-  <w:style w:type="character" w:customStyle="1" w:styleId="TitleChar">
-    <w:name w:val="Title Char"/>
-    <w:basedOn w:val="DefaultParagraphFont"/>
-    <w:link w:val="Title"/>
+  <w:style w:type="character" w:customStyle="1" w:styleId="TitelZchn">
+    <w:name w:val="Titel Zchn"/>
+    <w:basedOn w:val="Absatz-Standardschriftart"/>
+    <w:link w:val="Titel"/>
     <w:rsid w:val="00EF4C88"/>
     <w:rPr>
       <w:rFonts w:asciiTheme="majorHAnsi" w:eastAsiaTheme="majorEastAsia" w:hAnsiTheme="majorHAnsi" w:cstheme="majorBidi"/>
@@ -8858,10 +8912,10 @@
       <w:szCs w:val="56"/>
     </w:rPr>
   </w:style>
-  <w:style w:type="character" w:customStyle="1" w:styleId="Heading6Char">
-    <w:name w:val="Heading 6 Char"/>
-    <w:basedOn w:val="DefaultParagraphFont"/>
-    <w:link w:val="Heading6"/>
+  <w:style w:type="character" w:customStyle="1" w:styleId="berschrift6Zchn">
+    <w:name w:val="Überschrift 6 Zchn"/>
+    <w:basedOn w:val="Absatz-Standardschriftart"/>
+    <w:link w:val="berschrift6"/>
     <w:semiHidden/>
     <w:rsid w:val="00EF4C88"/>
     <w:rPr>
@@ -8869,10 +8923,10 @@
       <w:color w:val="1F4D78" w:themeColor="accent1" w:themeShade="7F"/>
     </w:rPr>
   </w:style>
-  <w:style w:type="character" w:customStyle="1" w:styleId="Heading7Char">
-    <w:name w:val="Heading 7 Char"/>
-    <w:basedOn w:val="DefaultParagraphFont"/>
-    <w:link w:val="Heading7"/>
+  <w:style w:type="character" w:customStyle="1" w:styleId="berschrift7Zchn">
+    <w:name w:val="Überschrift 7 Zchn"/>
+    <w:basedOn w:val="Absatz-Standardschriftart"/>
+    <w:link w:val="berschrift7"/>
     <w:semiHidden/>
     <w:rsid w:val="00EF4C88"/>
     <w:rPr>
@@ -8882,10 +8936,10 @@
       <w:color w:val="1F4D78" w:themeColor="accent1" w:themeShade="7F"/>
     </w:rPr>
   </w:style>
-  <w:style w:type="character" w:customStyle="1" w:styleId="Heading8Char">
-    <w:name w:val="Heading 8 Char"/>
-    <w:basedOn w:val="DefaultParagraphFont"/>
-    <w:link w:val="Heading8"/>
+  <w:style w:type="character" w:customStyle="1" w:styleId="berschrift8Zchn">
+    <w:name w:val="Überschrift 8 Zchn"/>
+    <w:basedOn w:val="Absatz-Standardschriftart"/>
+    <w:link w:val="berschrift8"/>
     <w:semiHidden/>
     <w:rsid w:val="00EF4C88"/>
     <w:rPr>
@@ -8895,10 +8949,10 @@
       <w:szCs w:val="21"/>
     </w:rPr>
   </w:style>
-  <w:style w:type="character" w:customStyle="1" w:styleId="Heading9Char">
-    <w:name w:val="Heading 9 Char"/>
-    <w:basedOn w:val="DefaultParagraphFont"/>
-    <w:link w:val="Heading9"/>
+  <w:style w:type="character" w:customStyle="1" w:styleId="berschrift9Zchn">
+    <w:name w:val="Überschrift 9 Zchn"/>
+    <w:basedOn w:val="Absatz-Standardschriftart"/>
+    <w:link w:val="berschrift9"/>
     <w:semiHidden/>
     <w:rsid w:val="00EF4C88"/>
     <w:rPr>
@@ -8910,17 +8964,17 @@
       <w:szCs w:val="21"/>
     </w:rPr>
   </w:style>
-  <w:style w:type="paragraph" w:styleId="EnvelopeReturn">
+  <w:style w:type="paragraph" w:styleId="Umschlagabsenderadresse">
     <w:name w:val="envelope return"/>
-    <w:basedOn w:val="Normal"/>
+    <w:basedOn w:val="Standard"/>
     <w:rsid w:val="00EF4C88"/>
     <w:rPr>
       <w:rFonts w:asciiTheme="majorHAnsi" w:eastAsiaTheme="majorEastAsia" w:hAnsiTheme="majorHAnsi" w:cstheme="majorBidi"/>
     </w:rPr>
   </w:style>
-  <w:style w:type="paragraph" w:styleId="EnvelopeAddress">
+  <w:style w:type="paragraph" w:styleId="Umschlagadresse">
     <w:name w:val="envelope address"/>
-    <w:basedOn w:val="Normal"/>
+    <w:basedOn w:val="Standard"/>
     <w:rsid w:val="00EF4C88"/>
     <w:pPr>
       <w:framePr w:w="396pt" w:h="99pt" w:hRule="exact" w:hSpace="9pt" w:wrap="auto" w:hAnchor="page" w:xAlign="center" w:yAlign="bottom"/>
@@ -8932,26 +8986,26 @@
       <w:szCs w:val="24"/>
     </w:rPr>
   </w:style>
-  <w:style w:type="paragraph" w:styleId="Signature">
+  <w:style w:type="paragraph" w:styleId="Unterschrift">
     <w:name w:val="Signature"/>
-    <w:basedOn w:val="Normal"/>
-    <w:link w:val="SignatureChar"/>
+    <w:basedOn w:val="Standard"/>
+    <w:link w:val="UnterschriftZchn"/>
     <w:rsid w:val="00EF4C88"/>
     <w:pPr>
       <w:ind w:start="212.60pt"/>
     </w:pPr>
   </w:style>
-  <w:style w:type="character" w:customStyle="1" w:styleId="SignatureChar">
-    <w:name w:val="Signature Char"/>
-    <w:basedOn w:val="DefaultParagraphFont"/>
-    <w:link w:val="Signature"/>
-    <w:rsid w:val="00EF4C88"/>
-  </w:style>
-  <w:style w:type="paragraph" w:styleId="Subtitle">
+  <w:style w:type="character" w:customStyle="1" w:styleId="UnterschriftZchn">
+    <w:name w:val="Unterschrift Zchn"/>
+    <w:basedOn w:val="Absatz-Standardschriftart"/>
+    <w:link w:val="Unterschrift"/>
+    <w:rsid w:val="00EF4C88"/>
+  </w:style>
+  <w:style w:type="paragraph" w:styleId="Untertitel">
     <w:name w:val="Subtitle"/>
-    <w:basedOn w:val="Normal"/>
-    <w:next w:val="Normal"/>
-    <w:link w:val="SubtitleChar"/>
+    <w:basedOn w:val="Standard"/>
+    <w:next w:val="Standard"/>
+    <w:link w:val="UntertitelZchn"/>
     <w:qFormat/>
     <w:rsid w:val="00EF4C88"/>
     <w:pPr>
@@ -8968,10 +9022,10 @@
       <w:szCs w:val="22"/>
     </w:rPr>
   </w:style>
-  <w:style w:type="character" w:customStyle="1" w:styleId="SubtitleChar">
-    <w:name w:val="Subtitle Char"/>
-    <w:basedOn w:val="DefaultParagraphFont"/>
-    <w:link w:val="Subtitle"/>
+  <w:style w:type="character" w:customStyle="1" w:styleId="UntertitelZchn">
+    <w:name w:val="Untertitel Zchn"/>
+    <w:basedOn w:val="Absatz-Standardschriftart"/>
+    <w:link w:val="Untertitel"/>
     <w:rsid w:val="00EF4C88"/>
     <w:rPr>
       <w:rFonts w:asciiTheme="minorHAnsi" w:eastAsiaTheme="minorEastAsia" w:hAnsiTheme="minorHAnsi" w:cstheme="minorBidi"/>
@@ -8981,20 +9035,20 @@
       <w:szCs w:val="22"/>
     </w:rPr>
   </w:style>
-  <w:style w:type="paragraph" w:styleId="TOC1">
+  <w:style w:type="paragraph" w:styleId="Verzeichnis1">
     <w:name w:val="toc 1"/>
-    <w:basedOn w:val="Normal"/>
-    <w:next w:val="Normal"/>
+    <w:basedOn w:val="Standard"/>
+    <w:next w:val="Standard"/>
     <w:autoRedefine/>
     <w:rsid w:val="00EF4C88"/>
     <w:pPr>
       <w:spacing w:after="5pt"/>
     </w:pPr>
   </w:style>
-  <w:style w:type="paragraph" w:styleId="TOC2">
+  <w:style w:type="paragraph" w:styleId="Verzeichnis2">
     <w:name w:val="toc 2"/>
-    <w:basedOn w:val="Normal"/>
-    <w:next w:val="Normal"/>
+    <w:basedOn w:val="Standard"/>
+    <w:next w:val="Standard"/>
     <w:autoRedefine/>
     <w:rsid w:val="00EF4C88"/>
     <w:pPr>
@@ -9002,10 +9056,10 @@
       <w:ind w:start="10pt"/>
     </w:pPr>
   </w:style>
-  <w:style w:type="paragraph" w:styleId="TOC3">
+  <w:style w:type="paragraph" w:styleId="Verzeichnis3">
     <w:name w:val="toc 3"/>
-    <w:basedOn w:val="Normal"/>
-    <w:next w:val="Normal"/>
+    <w:basedOn w:val="Standard"/>
+    <w:next w:val="Standard"/>
     <w:autoRedefine/>
     <w:rsid w:val="00EF4C88"/>
     <w:pPr>
@@ -9013,10 +9067,10 @@
       <w:ind w:start="20pt"/>
     </w:pPr>
   </w:style>
-  <w:style w:type="paragraph" w:styleId="TOC4">
+  <w:style w:type="paragraph" w:styleId="Verzeichnis4">
     <w:name w:val="toc 4"/>
-    <w:basedOn w:val="Normal"/>
-    <w:next w:val="Normal"/>
+    <w:basedOn w:val="Standard"/>
+    <w:next w:val="Standard"/>
     <w:autoRedefine/>
     <w:rsid w:val="00EF4C88"/>
     <w:pPr>
@@ -9024,10 +9078,10 @@
       <w:ind w:start="30pt"/>
     </w:pPr>
   </w:style>
-  <w:style w:type="paragraph" w:styleId="TOC5">
+  <w:style w:type="paragraph" w:styleId="Verzeichnis5">
     <w:name w:val="toc 5"/>
-    <w:basedOn w:val="Normal"/>
-    <w:next w:val="Normal"/>
+    <w:basedOn w:val="Standard"/>
+    <w:next w:val="Standard"/>
     <w:autoRedefine/>
     <w:rsid w:val="00EF4C88"/>
     <w:pPr>
@@ -9035,10 +9089,10 @@
       <w:ind w:start="40pt"/>
     </w:pPr>
   </w:style>
-  <w:style w:type="paragraph" w:styleId="TOC6">
+  <w:style w:type="paragraph" w:styleId="Verzeichnis6">
     <w:name w:val="toc 6"/>
-    <w:basedOn w:val="Normal"/>
-    <w:next w:val="Normal"/>
+    <w:basedOn w:val="Standard"/>
+    <w:next w:val="Standard"/>
     <w:autoRedefine/>
     <w:rsid w:val="00EF4C88"/>
     <w:pPr>
@@ -9046,10 +9100,10 @@
       <w:ind w:start="50pt"/>
     </w:pPr>
   </w:style>
-  <w:style w:type="paragraph" w:styleId="TOC7">
+  <w:style w:type="paragraph" w:styleId="Verzeichnis7">
     <w:name w:val="toc 7"/>
-    <w:basedOn w:val="Normal"/>
-    <w:next w:val="Normal"/>
+    <w:basedOn w:val="Standard"/>
+    <w:next w:val="Standard"/>
     <w:autoRedefine/>
     <w:rsid w:val="00EF4C88"/>
     <w:pPr>
@@ -9057,10 +9111,10 @@
       <w:ind w:start="60pt"/>
     </w:pPr>
   </w:style>
-  <w:style w:type="paragraph" w:styleId="TOC8">
+  <w:style w:type="paragraph" w:styleId="Verzeichnis8">
     <w:name w:val="toc 8"/>
-    <w:basedOn w:val="Normal"/>
-    <w:next w:val="Normal"/>
+    <w:basedOn w:val="Standard"/>
+    <w:next w:val="Standard"/>
     <w:autoRedefine/>
     <w:rsid w:val="00EF4C88"/>
     <w:pPr>
@@ -9068,10 +9122,10 @@
       <w:ind w:start="70pt"/>
     </w:pPr>
   </w:style>
-  <w:style w:type="paragraph" w:styleId="TOC9">
+  <w:style w:type="paragraph" w:styleId="Verzeichnis9">
     <w:name w:val="toc 9"/>
-    <w:basedOn w:val="Normal"/>
-    <w:next w:val="Normal"/>
+    <w:basedOn w:val="Standard"/>
+    <w:next w:val="Standard"/>
     <w:autoRedefine/>
     <w:rsid w:val="00EF4C88"/>
     <w:pPr>
@@ -9079,11 +9133,11 @@
       <w:ind w:start="80pt"/>
     </w:pPr>
   </w:style>
-  <w:style w:type="paragraph" w:styleId="Quote">
+  <w:style w:type="paragraph" w:styleId="Zitat">
     <w:name w:val="Quote"/>
-    <w:basedOn w:val="Normal"/>
-    <w:next w:val="Normal"/>
-    <w:link w:val="QuoteChar"/>
+    <w:basedOn w:val="Standard"/>
+    <w:next w:val="Standard"/>
+    <w:link w:val="ZitatZchn"/>
     <w:uiPriority w:val="29"/>
     <w:qFormat/>
     <w:rsid w:val="00EF4C88"/>
@@ -9097,10 +9151,10 @@
       <w:color w:val="404040" w:themeColor="text1" w:themeTint="BF"/>
     </w:rPr>
   </w:style>
-  <w:style w:type="character" w:customStyle="1" w:styleId="QuoteChar">
-    <w:name w:val="Quote Char"/>
-    <w:basedOn w:val="DefaultParagraphFont"/>
-    <w:link w:val="Quote"/>
+  <w:style w:type="character" w:customStyle="1" w:styleId="ZitatZchn">
+    <w:name w:val="Zitat Zchn"/>
+    <w:basedOn w:val="Absatz-Standardschriftart"/>
+    <w:link w:val="Zitat"/>
     <w:uiPriority w:val="29"/>
     <w:rsid w:val="00EF4C88"/>
     <w:rPr>

</xml_diff>